<commit_message>
Finished rough sketch. State of the art not yet completed.
</commit_message>
<xml_diff>
--- a/doc/raphael_emberger_psit3_RoughSketch_StateOfTheArt.docx
+++ b/doc/raphael_emberger_psit3_RoughSketch_StateOfTheArt.docx
@@ -1,23 +1,314 @@
 
 <file path=word/document.xml><?xml version="1.0" encoding="utf-8"?>
-<w:document xmlns:o="urn:schemas-microsoft-com:office:office" xmlns:r="http://schemas.openxmlformats.org/officeDocument/2006/relationships" xmlns:v="urn:schemas-microsoft-com:vml" xmlns:w="http://schemas.openxmlformats.org/wordprocessingml/2006/main" xmlns:w10="urn:schemas-microsoft-com:office:word" xmlns:wp="http://schemas.openxmlformats.org/drawingml/2006/wordprocessingDrawing" xmlns:wps="http://schemas.microsoft.com/office/word/2010/wordprocessingShape" xmlns:wpg="http://schemas.microsoft.com/office/word/2010/wordprocessingGroup" xmlns:mc="http://schemas.openxmlformats.org/markup-compatibility/2006" xmlns:wp14="http://schemas.microsoft.com/office/word/2010/wordprocessingDrawing" xmlns:w14="http://schemas.microsoft.com/office/word/2010/wordml" mc:Ignorable="w14 wp14">
+<w:document xmlns:wpc="http://schemas.microsoft.com/office/word/2010/wordprocessingCanvas" xmlns:cx="http://schemas.microsoft.com/office/drawing/2014/chartex" xmlns:cx1="http://schemas.microsoft.com/office/drawing/2015/9/8/chartex" xmlns:cx2="http://schemas.microsoft.com/office/drawing/2015/10/21/chartex" xmlns:cx3="http://schemas.microsoft.com/office/drawing/2016/5/9/chartex" xmlns:cx4="http://schemas.microsoft.com/office/drawing/2016/5/10/chartex" xmlns:cx5="http://schemas.microsoft.com/office/drawing/2016/5/11/chartex" xmlns:cx6="http://schemas.microsoft.com/office/drawing/2016/5/12/chartex" xmlns:cx7="http://schemas.microsoft.com/office/drawing/2016/5/13/chartex" xmlns:cx8="http://schemas.microsoft.com/office/drawing/2016/5/14/chartex" xmlns:mc="http://schemas.openxmlformats.org/markup-compatibility/2006" xmlns:aink="http://schemas.microsoft.com/office/drawing/2016/ink" xmlns:am3d="http://schemas.microsoft.com/office/drawing/2017/model3d" xmlns:o="urn:schemas-microsoft-com:office:office" xmlns:r="http://schemas.openxmlformats.org/officeDocument/2006/relationships" xmlns:m="http://schemas.openxmlformats.org/officeDocument/2006/math" xmlns:v="urn:schemas-microsoft-com:vml" xmlns:wp14="http://schemas.microsoft.com/office/word/2010/wordprocessingDrawing" xmlns:wp="http://schemas.openxmlformats.org/drawingml/2006/wordprocessingDrawing" xmlns:w10="urn:schemas-microsoft-com:office:word" xmlns:w="http://schemas.openxmlformats.org/wordprocessingml/2006/main" xmlns:w14="http://schemas.microsoft.com/office/word/2010/wordml" xmlns:w15="http://schemas.microsoft.com/office/word/2012/wordml" xmlns:w16cid="http://schemas.microsoft.com/office/word/2016/wordml/cid" xmlns:w16se="http://schemas.microsoft.com/office/word/2015/wordml/symex" xmlns:wpg="http://schemas.microsoft.com/office/word/2010/wordprocessingGroup" xmlns:wpi="http://schemas.microsoft.com/office/word/2010/wordprocessingInk" xmlns:wne="http://schemas.microsoft.com/office/word/2006/wordml" xmlns:wps="http://schemas.microsoft.com/office/word/2010/wordprocessingShape" mc:Ignorable="w14 w15 w16se w16cid wp14">
   <w:body>
     <w:p>
       <w:pPr>
-        <w:pStyle w:val="Berschrift1"/>
-        <w:spacing w:before="240" w:after="0"/>
+        <w:pStyle w:val="berschrift1"/>
         <w:rPr>
           <w:lang w:val="en-US"/>
         </w:rPr>
       </w:pPr>
       <w:r>
-        <w:rPr/>
+        <w:rPr>
+          <w:lang w:val="en-US"/>
+        </w:rPr>
+        <w:t>4 State of the Art – Competition Analysis</w:t>
+      </w:r>
+    </w:p>
+    <w:p>
+      <w:pPr>
+        <w:rPr>
+          <w:lang w:val="en-US"/>
+        </w:rPr>
+      </w:pPr>
+      <w:r>
+        <w:rPr>
+          <w:lang w:val="en-US"/>
+        </w:rPr>
+        <w:t>There are many tower defense games which gained much popularity over the years. The most successful game released 2009 and is still a name people know about: Plants vs. Zombies</w:t>
+      </w:r>
+      <w:sdt>
+        <w:sdtPr>
+          <w:rPr>
+            <w:lang w:val="en-US"/>
+          </w:rPr>
+          <w:id w:val="-1047526200"/>
+          <w:citation/>
+        </w:sdtPr>
+        <w:sdtContent>
+          <w:r>
+            <w:rPr>
+              <w:lang w:val="en-US"/>
+            </w:rPr>
+            <w:fldChar w:fldCharType="begin"/>
+          </w:r>
+          <w:r>
+            <w:rPr>
+              <w:lang w:val="en-US"/>
+            </w:rPr>
+            <w:instrText xml:space="preserve"> CITATION EA17 \l 2055 </w:instrText>
+          </w:r>
+          <w:r>
+            <w:rPr>
+              <w:lang w:val="en-US"/>
+            </w:rPr>
+            <w:fldChar w:fldCharType="separate"/>
+          </w:r>
+          <w:r>
+            <w:rPr>
+              <w:noProof/>
+              <w:lang w:val="en-US"/>
+            </w:rPr>
+            <w:t xml:space="preserve"> </w:t>
+          </w:r>
+          <w:r>
+            <w:rPr>
+              <w:noProof/>
+              <w:lang w:val="en-US"/>
+            </w:rPr>
+            <w:t>[1]</w:t>
+          </w:r>
+          <w:r>
+            <w:rPr>
+              <w:lang w:val="en-US"/>
+            </w:rPr>
+            <w:fldChar w:fldCharType="end"/>
+          </w:r>
+        </w:sdtContent>
+      </w:sdt>
+      <w:r>
+        <w:rPr>
+          <w:lang w:val="en-US"/>
+        </w:rPr>
+        <w:t>.</w:t>
+      </w:r>
+      <w:r>
+        <w:rPr>
+          <w:lang w:val="en-US"/>
+        </w:rPr>
+        <w:t xml:space="preserve"> It uses a small </w:t>
+      </w:r>
+      <m:oMath>
+        <m:r>
+          <w:rPr>
+            <w:rFonts w:ascii="Cambria Math" w:hAnsi="Cambria Math"/>
+            <w:lang w:val="en-US"/>
+          </w:rPr>
+          <m:t>n</m:t>
+        </m:r>
+      </m:oMath>
+      <w:r>
+        <w:rPr>
+          <w:lang w:val="en-US"/>
+        </w:rPr>
+        <w:t xml:space="preserve"> by </w:t>
+      </w:r>
+      <m:oMath>
+        <m:r>
+          <w:rPr>
+            <w:rFonts w:ascii="Cambria Math" w:hAnsi="Cambria Math"/>
+            <w:lang w:val="en-US"/>
+          </w:rPr>
+          <m:t>m</m:t>
+        </m:r>
+      </m:oMath>
+      <w:r>
+        <w:rPr>
+          <w:lang w:val="en-US"/>
+        </w:rPr>
+        <w:t xml:space="preserve"> grid where the enemies approach from one side and the “towers” are placed on the grid to fight against them. The enemies can destroy the towers when they’re near enough. Killed enemies give the player money to upgrade or place new towers.</w:t>
+      </w:r>
+      <w:bookmarkStart w:id="0" w:name="_GoBack"/>
+      <w:bookmarkEnd w:id="0"/>
+    </w:p>
+    <w:sdt>
+      <w:sdtPr>
+        <w:rPr>
+          <w:lang w:val="de-DE"/>
+        </w:rPr>
+        <w:id w:val="-1585676999"/>
+        <w:docPartObj>
+          <w:docPartGallery w:val="Bibliographies"/>
+          <w:docPartUnique/>
+        </w:docPartObj>
+      </w:sdtPr>
+      <w:sdtEndPr>
+        <w:rPr>
+          <w:rFonts w:asciiTheme="minorHAnsi" w:eastAsiaTheme="minorEastAsia" w:hAnsiTheme="minorHAnsi" w:cstheme="minorBidi"/>
+          <w:color w:val="auto"/>
+          <w:sz w:val="22"/>
+          <w:szCs w:val="22"/>
+          <w:lang w:val="de-CH"/>
+        </w:rPr>
+      </w:sdtEndPr>
+      <w:sdtContent>
+        <w:p>
+          <w:pPr>
+            <w:pStyle w:val="berschrift1"/>
+            <w:rPr>
+              <w:lang w:val="en-US"/>
+            </w:rPr>
+          </w:pPr>
+          <w:r>
+            <w:rPr>
+              <w:lang w:val="en-US"/>
+            </w:rPr>
+            <w:t>Literature</w:t>
+          </w:r>
+        </w:p>
+        <w:sdt>
+          <w:sdtPr>
+            <w:id w:val="-573587230"/>
+            <w:bibliography/>
+          </w:sdtPr>
+          <w:sdtContent>
+            <w:p>
+              <w:pPr>
+                <w:rPr>
+                  <w:noProof/>
+                </w:rPr>
+              </w:pPr>
+              <w:r>
+                <w:fldChar w:fldCharType="begin"/>
+              </w:r>
+              <w:r>
+                <w:rPr>
+                  <w:lang w:val="en-US"/>
+                </w:rPr>
+                <w:instrText>BIBLIOGRAPHY</w:instrText>
+              </w:r>
+              <w:r>
+                <w:fldChar w:fldCharType="separate"/>
+              </w:r>
+            </w:p>
+            <w:tbl>
+              <w:tblPr>
+                <w:tblW w:w="5000" w:type="pct"/>
+                <w:tblCellSpacing w:w="15" w:type="dxa"/>
+                <w:tblCellMar>
+                  <w:top w:w="15" w:type="dxa"/>
+                  <w:left w:w="15" w:type="dxa"/>
+                  <w:bottom w:w="15" w:type="dxa"/>
+                  <w:right w:w="15" w:type="dxa"/>
+                </w:tblCellMar>
+                <w:tblLook w:val="04A0" w:firstRow="1" w:lastRow="0" w:firstColumn="1" w:lastColumn="0" w:noHBand="0" w:noVBand="1"/>
+              </w:tblPr>
+              <w:tblGrid>
+                <w:gridCol w:w="322"/>
+                <w:gridCol w:w="8750"/>
+              </w:tblGrid>
+              <w:tr>
+                <w:trPr>
+                  <w:divId w:val="1884949530"/>
+                  <w:tblCellSpacing w:w="15" w:type="dxa"/>
+                </w:trPr>
+                <w:tc>
+                  <w:tcPr>
+                    <w:tcW w:w="50" w:type="pct"/>
+                    <w:hideMark/>
+                  </w:tcPr>
+                  <w:p>
+                    <w:pPr>
+                      <w:pStyle w:val="Literaturverzeichnis"/>
+                      <w:rPr>
+                        <w:noProof/>
+                        <w:sz w:val="24"/>
+                        <w:szCs w:val="24"/>
+                        <w:lang w:val="en-US"/>
+                      </w:rPr>
+                    </w:pPr>
+                    <w:r>
+                      <w:rPr>
+                        <w:noProof/>
+                        <w:lang w:val="en-US"/>
+                      </w:rPr>
+                      <w:t xml:space="preserve">[1] </w:t>
+                    </w:r>
+                  </w:p>
+                </w:tc>
+                <w:tc>
+                  <w:tcPr>
+                    <w:tcW w:w="0" w:type="auto"/>
+                    <w:hideMark/>
+                  </w:tcPr>
+                  <w:p>
+                    <w:pPr>
+                      <w:pStyle w:val="Literaturverzeichnis"/>
+                      <w:rPr>
+                        <w:noProof/>
+                        <w:lang w:val="en-US"/>
+                      </w:rPr>
+                    </w:pPr>
+                    <w:r>
+                      <w:rPr>
+                        <w:noProof/>
+                        <w:lang w:val="en-US"/>
+                      </w:rPr>
+                      <w:t>EA, "Plants vs. Zombies 2 - Free Mobile Game - EA Official Site," [Online]. Available: https://www.ea.com/en-gb/games/plants-vs-zombies/plants-vs-zombies-2. [Accessed 29 September 2017].</w:t>
+                    </w:r>
+                  </w:p>
+                </w:tc>
+              </w:tr>
+            </w:tbl>
+            <w:p>
+              <w:pPr>
+                <w:divId w:val="1884949530"/>
+                <w:rPr>
+                  <w:rFonts w:eastAsia="Times New Roman"/>
+                  <w:noProof/>
+                </w:rPr>
+              </w:pPr>
+            </w:p>
+            <w:p>
+              <w:r>
+                <w:rPr>
+                  <w:b/>
+                  <w:bCs/>
+                </w:rPr>
+                <w:fldChar w:fldCharType="end"/>
+              </w:r>
+            </w:p>
+          </w:sdtContent>
+        </w:sdt>
+      </w:sdtContent>
+    </w:sdt>
+    <w:p/>
+    <w:p>
+      <w:pPr>
+        <w:spacing w:after="0" w:line="240" w:lineRule="auto"/>
+        <w:rPr>
+          <w:rFonts w:asciiTheme="majorHAnsi" w:eastAsiaTheme="majorEastAsia" w:hAnsiTheme="majorHAnsi" w:cstheme="majorBidi"/>
+          <w:color w:val="2E74B5" w:themeColor="accent1" w:themeShade="BF"/>
+          <w:sz w:val="32"/>
+          <w:szCs w:val="32"/>
+          <w:lang w:val="en-US"/>
+        </w:rPr>
+      </w:pPr>
+      <w:r>
+        <w:rPr>
+          <w:lang w:val="en-US"/>
+        </w:rPr>
+        <w:br w:type="page"/>
+      </w:r>
+    </w:p>
+    <w:p>
+      <w:pPr>
+        <w:pStyle w:val="berschrift1"/>
+        <w:rPr>
+          <w:lang w:val="en-US"/>
+        </w:rPr>
+      </w:pPr>
+      <w:r>
+        <w:rPr>
+          <w:lang w:val="en-US"/>
+        </w:rPr>
+        <w:lastRenderedPageBreak/>
         <w:t>9 Rough Sketch</w:t>
       </w:r>
     </w:p>
     <w:p>
       <w:pPr>
-        <w:pStyle w:val="Normal"/>
         <w:rPr>
           <w:lang w:val="en-US"/>
         </w:rPr>
@@ -31,7 +322,7 @@
     </w:p>
     <w:p>
       <w:pPr>
-        <w:pStyle w:val="Berschrift2"/>
+        <w:pStyle w:val="berschrift2"/>
         <w:rPr>
           <w:lang w:val="en-US"/>
         </w:rPr>
@@ -45,7 +336,7 @@
     </w:p>
     <w:p>
       <w:pPr>
-        <w:pStyle w:val="ListParagraph"/>
+        <w:pStyle w:val="Listenabsatz"/>
         <w:numPr>
           <w:ilvl w:val="0"/>
           <w:numId w:val="1"/>
@@ -63,7 +354,7 @@
     </w:p>
     <w:p>
       <w:pPr>
-        <w:pStyle w:val="ListParagraph"/>
+        <w:pStyle w:val="Listenabsatz"/>
         <w:numPr>
           <w:ilvl w:val="1"/>
           <w:numId w:val="1"/>
@@ -81,7 +372,7 @@
     </w:p>
     <w:p>
       <w:pPr>
-        <w:pStyle w:val="ListParagraph"/>
+        <w:pStyle w:val="Listenabsatz"/>
         <w:numPr>
           <w:ilvl w:val="1"/>
           <w:numId w:val="1"/>
@@ -99,7 +390,7 @@
     </w:p>
     <w:p>
       <w:pPr>
-        <w:pStyle w:val="ListParagraph"/>
+        <w:pStyle w:val="Listenabsatz"/>
         <w:numPr>
           <w:ilvl w:val="1"/>
           <w:numId w:val="1"/>
@@ -117,7 +408,7 @@
     </w:p>
     <w:p>
       <w:pPr>
-        <w:pStyle w:val="ListParagraph"/>
+        <w:pStyle w:val="Listenabsatz"/>
         <w:numPr>
           <w:ilvl w:val="1"/>
           <w:numId w:val="1"/>
@@ -135,41 +426,25 @@
     </w:p>
     <w:p>
       <w:pPr>
-        <w:pStyle w:val="ListParagraph"/>
+        <w:pStyle w:val="Listenabsatz"/>
         <w:numPr>
           <w:ilvl w:val="0"/>
           <w:numId w:val="1"/>
         </w:numPr>
-        <w:rPr/>
+        <w:rPr>
+          <w:lang w:val="en-US"/>
+        </w:rPr>
       </w:pPr>
       <w:r>
         <w:rPr>
           <w:lang w:val="en-US"/>
         </w:rPr>
-        <w:t xml:space="preserve">Creating a map using </w:t>
-      </w:r>
-      <w:r>
-        <w:rPr>
-          <w:lang w:val="en-US"/>
-        </w:rPr>
-        <w:t xml:space="preserve">a </w:t>
-      </w:r>
-      <w:r>
-        <w:rPr>
-          <w:lang w:val="en-US"/>
-        </w:rPr>
-        <w:t>spreadsheet</w:t>
-      </w:r>
-      <w:r>
-        <w:rPr>
-          <w:lang w:val="en-US"/>
-        </w:rPr>
-        <w:t xml:space="preserve"> editor</w:t>
+        <w:t>Loading a map in the game and playing it according to UC 1.</w:t>
       </w:r>
     </w:p>
     <w:p>
       <w:pPr>
-        <w:pStyle w:val="ListParagraph"/>
+        <w:pStyle w:val="Listenabsatz"/>
         <w:numPr>
           <w:ilvl w:val="0"/>
           <w:numId w:val="1"/>
@@ -182,42 +457,12 @@
         <w:rPr>
           <w:lang w:val="en-US"/>
         </w:rPr>
-        <w:t>Opening and editing an existing map</w:t>
+        <w:t>Exporting existing maps for editing via spreadsheet editors.</w:t>
       </w:r>
     </w:p>
     <w:p>
       <w:pPr>
-        <w:pStyle w:val="ListParagraph"/>
-        <w:numPr>
-          <w:ilvl w:val="0"/>
-          <w:numId w:val="1"/>
-        </w:numPr>
-        <w:rPr>
-          <w:lang w:val="en-US"/>
-        </w:rPr>
-      </w:pPr>
-      <w:r>
-        <w:rPr>
-          <w:lang w:val="en-US"/>
-        </w:rPr>
-        <w:t xml:space="preserve">Loading a map in the game and playing it according to </w:t>
-      </w:r>
-      <w:r>
-        <w:rPr>
-          <w:lang w:val="en-US"/>
-        </w:rPr>
-        <w:t xml:space="preserve">UC </w:t>
-      </w:r>
-      <w:r>
-        <w:rPr>
-          <w:lang w:val="en-US"/>
-        </w:rPr>
-        <w:t>1.</w:t>
-      </w:r>
-    </w:p>
-    <w:p>
-      <w:pPr>
-        <w:pStyle w:val="Berschrift2"/>
+        <w:pStyle w:val="berschrift2"/>
         <w:rPr>
           <w:lang w:val="en-US"/>
         </w:rPr>
@@ -231,41 +476,50 @@
     </w:p>
     <w:p>
       <w:pPr>
-        <w:pStyle w:val="ListParagraph"/>
+        <w:pStyle w:val="Listenabsatz"/>
         <w:numPr>
           <w:ilvl w:val="0"/>
           <w:numId w:val="2"/>
         </w:numPr>
-        <w:rPr/>
+        <w:rPr>
+          <w:lang w:val="en-US"/>
+        </w:rPr>
       </w:pPr>
       <w:r>
         <w:rPr>
           <w:lang w:val="en-US"/>
         </w:rPr>
-        <w:t>Complexity of development exceeding expecations – resulting in more time consuming effort.</w:t>
+        <w:t xml:space="preserve">Complexity of development exceeding </w:t>
+      </w:r>
+      <w:r>
+        <w:rPr>
+          <w:lang w:val="en-US"/>
+        </w:rPr>
+        <w:t>expectations</w:t>
+      </w:r>
+      <w:r>
+        <w:rPr>
+          <w:lang w:val="en-US"/>
+        </w:rPr>
+        <w:t xml:space="preserve"> – resulting in more time consuming effort.</w:t>
       </w:r>
     </w:p>
     <w:p>
       <w:pPr>
-        <w:pStyle w:val="Berschrift2"/>
-        <w:rPr/>
+        <w:pStyle w:val="berschrift2"/>
+        <w:rPr>
+          <w:lang w:val="en-US"/>
+        </w:rPr>
       </w:pPr>
       <w:r>
         <w:rPr>
           <w:lang w:val="en-US"/>
         </w:rPr>
-        <w:t xml:space="preserve">Rough Time Schedule </w:t>
-      </w:r>
-      <w:r>
-        <w:rPr>
-          <w:lang w:val="en-US"/>
-        </w:rPr>
-        <w:t>for the Prototype</w:t>
+        <w:t>Rough Time Schedule for the Prototype</w:t>
       </w:r>
     </w:p>
     <w:p>
       <w:pPr>
-        <w:pStyle w:val="Normal"/>
         <w:rPr>
           <w:lang w:val="en-US"/>
         </w:rPr>
@@ -281,21 +535,13 @@
       <w:tblPr>
         <w:tblStyle w:val="Gitternetztabelle5dunkelAkzent1"/>
         <w:tblW w:w="9062" w:type="dxa"/>
-        <w:jc w:val="left"/>
-        <w:tblInd w:w="0" w:type="dxa"/>
-        <w:tblCellMar>
-          <w:top w:w="0" w:type="dxa"/>
-          <w:left w:w="108" w:type="dxa"/>
-          <w:bottom w:w="0" w:type="dxa"/>
-          <w:right w:w="108" w:type="dxa"/>
-        </w:tblCellMar>
-        <w:tblLook w:noVBand="1" w:val="04a0" w:noHBand="0" w:lastColumn="0" w:firstColumn="1" w:lastRow="0" w:firstRow="1"/>
+        <w:tblLook w:val="04A0" w:firstRow="1" w:lastRow="0" w:firstColumn="1" w:lastColumn="0" w:noHBand="0" w:noVBand="1"/>
       </w:tblPr>
       <w:tblGrid>
-        <w:gridCol w:w="1554"/>
-        <w:gridCol w:w="1015"/>
-        <w:gridCol w:w="2529"/>
-        <w:gridCol w:w="3963"/>
+        <w:gridCol w:w="1413"/>
+        <w:gridCol w:w="1016"/>
+        <w:gridCol w:w="2528"/>
+        <w:gridCol w:w="4105"/>
       </w:tblGrid>
       <w:tr>
         <w:trPr>
@@ -303,27 +549,21 @@
         </w:trPr>
         <w:tc>
           <w:tcPr>
-            <w:tcW w:w="1554" w:type="dxa"/>
             <w:cnfStyle w:val="001000000000" w:firstRow="0" w:lastRow="0" w:firstColumn="1" w:lastColumn="0" w:oddVBand="0" w:evenVBand="0" w:oddHBand="0" w:evenHBand="0" w:firstRowFirstColumn="0" w:firstRowLastColumn="0" w:lastRowFirstColumn="0" w:lastRowLastColumn="0"/>
-            <w:tcBorders/>
-            <w:shd w:color="auto" w:fill="5B9BD5" w:themeFill="accent1" w:val="clear"/>
-            <w:tcMar>
-              <w:left w:w="108" w:type="dxa"/>
-            </w:tcMar>
-          </w:tcPr>
-          <w:p>
-            <w:pPr>
-              <w:pStyle w:val="Normal"/>
-              <w:spacing w:lineRule="auto" w:line="240" w:before="0" w:after="0"/>
-              <w:rPr>
-                <w:lang w:val="en-US"/>
-              </w:rPr>
-            </w:pPr>
-            <w:r>
-              <w:rPr>
-                <w:b/>
-                <w:bCs/>
-                <w:color w:val="FFFFFF" w:themeColor="background1"/>
+            <w:tcW w:w="1413" w:type="dxa"/>
+            <w:tcMar>
+              <w:left w:w="108" w:type="dxa"/>
+            </w:tcMar>
+          </w:tcPr>
+          <w:p>
+            <w:pPr>
+              <w:spacing w:after="0" w:line="240" w:lineRule="auto"/>
+              <w:rPr>
+                <w:lang w:val="en-US"/>
+              </w:rPr>
+            </w:pPr>
+            <w:r>
+              <w:rPr>
                 <w:lang w:val="en-US"/>
               </w:rPr>
               <w:t>Phase</w:t>
@@ -332,20 +572,17 @@
         </w:tc>
         <w:tc>
           <w:tcPr>
-            <w:tcW w:w="1015" w:type="dxa"/>
+            <w:tcW w:w="1016" w:type="dxa"/>
             <w:tcBorders>
               <w:bottom w:val="nil"/>
-              <w:insideH w:val="nil"/>
             </w:tcBorders>
-            <w:shd w:color="auto" w:fill="5B9BD5" w:themeFill="accent1" w:val="clear"/>
-            <w:tcMar>
-              <w:left w:w="108" w:type="dxa"/>
-            </w:tcMar>
-          </w:tcPr>
-          <w:p>
-            <w:pPr>
-              <w:pStyle w:val="Normal"/>
-              <w:spacing w:lineRule="auto" w:line="240" w:before="0" w:after="0"/>
+            <w:tcMar>
+              <w:left w:w="108" w:type="dxa"/>
+            </w:tcMar>
+          </w:tcPr>
+          <w:p>
+            <w:pPr>
+              <w:spacing w:after="0" w:line="240" w:lineRule="auto"/>
               <w:cnfStyle w:val="100000000000" w:firstRow="1" w:lastRow="0" w:firstColumn="0" w:lastColumn="0" w:oddVBand="0" w:evenVBand="0" w:oddHBand="0" w:evenHBand="0" w:firstRowFirstColumn="0" w:firstRowLastColumn="0" w:lastRowFirstColumn="0" w:lastRowLastColumn="0"/>
               <w:rPr>
                 <w:lang w:val="en-US"/>
@@ -353,9 +590,6 @@
             </w:pPr>
             <w:r>
               <w:rPr>
-                <w:b/>
-                <w:bCs/>
-                <w:color w:val="FFFFFF" w:themeColor="background1"/>
                 <w:lang w:val="en-US"/>
               </w:rPr>
               <w:t>Iteration</w:t>
@@ -364,20 +598,17 @@
         </w:tc>
         <w:tc>
           <w:tcPr>
-            <w:tcW w:w="2529" w:type="dxa"/>
+            <w:tcW w:w="2528" w:type="dxa"/>
             <w:tcBorders>
               <w:bottom w:val="nil"/>
-              <w:insideH w:val="nil"/>
             </w:tcBorders>
-            <w:shd w:color="auto" w:fill="5B9BD5" w:themeFill="accent1" w:val="clear"/>
-            <w:tcMar>
-              <w:left w:w="108" w:type="dxa"/>
-            </w:tcMar>
-          </w:tcPr>
-          <w:p>
-            <w:pPr>
-              <w:pStyle w:val="Normal"/>
-              <w:spacing w:lineRule="auto" w:line="240" w:before="0" w:after="0"/>
+            <w:tcMar>
+              <w:left w:w="108" w:type="dxa"/>
+            </w:tcMar>
+          </w:tcPr>
+          <w:p>
+            <w:pPr>
+              <w:spacing w:after="0" w:line="240" w:lineRule="auto"/>
               <w:cnfStyle w:val="100000000000" w:firstRow="1" w:lastRow="0" w:firstColumn="0" w:lastColumn="0" w:oddVBand="0" w:evenVBand="0" w:oddHBand="0" w:evenHBand="0" w:firstRowFirstColumn="0" w:firstRowLastColumn="0" w:lastRowFirstColumn="0" w:lastRowLastColumn="0"/>
               <w:rPr>
                 <w:lang w:val="en-US"/>
@@ -385,9 +616,6 @@
             </w:pPr>
             <w:r>
               <w:rPr>
-                <w:b/>
-                <w:bCs/>
-                <w:color w:val="FFFFFF" w:themeColor="background1"/>
                 <w:lang w:val="en-US"/>
               </w:rPr>
               <w:t>Start / Duration [weeks]</w:t>
@@ -396,20 +624,17 @@
         </w:tc>
         <w:tc>
           <w:tcPr>
-            <w:tcW w:w="3963" w:type="dxa"/>
+            <w:tcW w:w="4105" w:type="dxa"/>
             <w:tcBorders>
               <w:bottom w:val="nil"/>
-              <w:insideH w:val="nil"/>
             </w:tcBorders>
-            <w:shd w:color="auto" w:fill="5B9BD5" w:themeFill="accent1" w:val="clear"/>
-            <w:tcMar>
-              <w:left w:w="108" w:type="dxa"/>
-            </w:tcMar>
-          </w:tcPr>
-          <w:p>
-            <w:pPr>
-              <w:pStyle w:val="Normal"/>
-              <w:spacing w:lineRule="auto" w:line="240" w:before="0" w:after="0"/>
+            <w:tcMar>
+              <w:left w:w="108" w:type="dxa"/>
+            </w:tcMar>
+          </w:tcPr>
+          <w:p>
+            <w:pPr>
+              <w:spacing w:after="0" w:line="240" w:lineRule="auto"/>
               <w:cnfStyle w:val="100000000000" w:firstRow="1" w:lastRow="0" w:firstColumn="0" w:lastColumn="0" w:oddVBand="0" w:evenVBand="0" w:oddHBand="0" w:evenHBand="0" w:firstRowFirstColumn="0" w:firstRowLastColumn="0" w:lastRowFirstColumn="0" w:lastRowLastColumn="0"/>
               <w:rPr>
                 <w:lang w:val="en-US"/>
@@ -417,9 +642,6 @@
             </w:pPr>
             <w:r>
               <w:rPr>
-                <w:b/>
-                <w:bCs/>
-                <w:color w:val="FFFFFF" w:themeColor="background1"/>
                 <w:lang w:val="en-US"/>
               </w:rPr>
               <w:t>Objective</w:t>
@@ -433,30 +655,24 @@
         </w:trPr>
         <w:tc>
           <w:tcPr>
-            <w:tcW w:w="1554" w:type="dxa"/>
             <w:cnfStyle w:val="001000000000" w:firstRow="0" w:lastRow="0" w:firstColumn="1" w:lastColumn="0" w:oddVBand="0" w:evenVBand="0" w:oddHBand="0" w:evenHBand="0" w:firstRowFirstColumn="0" w:firstRowLastColumn="0" w:lastRowFirstColumn="0" w:lastRowLastColumn="0"/>
+            <w:tcW w:w="1413" w:type="dxa"/>
             <w:tcBorders>
               <w:right w:val="nil"/>
-              <w:insideV w:val="nil"/>
             </w:tcBorders>
-            <w:shd w:color="auto" w:fill="5B9BD5" w:themeFill="accent1" w:val="clear"/>
-            <w:tcMar>
-              <w:left w:w="108" w:type="dxa"/>
-            </w:tcMar>
-          </w:tcPr>
-          <w:p>
-            <w:pPr>
-              <w:pStyle w:val="Normal"/>
-              <w:spacing w:lineRule="auto" w:line="240" w:before="0" w:after="0"/>
-              <w:rPr>
-                <w:lang w:val="en-US"/>
-              </w:rPr>
-            </w:pPr>
-            <w:r>
-              <w:rPr>
-                <w:b/>
-                <w:bCs/>
-                <w:color w:val="FFFFFF" w:themeColor="background1"/>
+            <w:tcMar>
+              <w:left w:w="108" w:type="dxa"/>
+            </w:tcMar>
+          </w:tcPr>
+          <w:p>
+            <w:pPr>
+              <w:spacing w:after="0" w:line="240" w:lineRule="auto"/>
+              <w:rPr>
+                <w:lang w:val="en-US"/>
+              </w:rPr>
+            </w:pPr>
+            <w:r>
+              <w:rPr>
                 <w:lang w:val="en-US"/>
               </w:rPr>
               <w:t>Inception</w:t>
@@ -465,17 +681,14 @@
         </w:tc>
         <w:tc>
           <w:tcPr>
-            <w:tcW w:w="1015" w:type="dxa"/>
-            <w:tcBorders/>
-            <w:shd w:color="auto" w:fill="BDD6EE" w:themeFill="accent1" w:themeFillTint="66" w:val="clear"/>
-            <w:tcMar>
-              <w:left w:w="108" w:type="dxa"/>
-            </w:tcMar>
-          </w:tcPr>
-          <w:p>
-            <w:pPr>
-              <w:pStyle w:val="Normal"/>
-              <w:spacing w:lineRule="auto" w:line="240" w:before="0" w:after="0"/>
+            <w:tcW w:w="1016" w:type="dxa"/>
+            <w:tcMar>
+              <w:left w:w="108" w:type="dxa"/>
+            </w:tcMar>
+          </w:tcPr>
+          <w:p>
+            <w:pPr>
+              <w:spacing w:after="0" w:line="240" w:lineRule="auto"/>
               <w:jc w:val="center"/>
               <w:cnfStyle w:val="000000100000" w:firstRow="0" w:lastRow="0" w:firstColumn="0" w:lastColumn="0" w:oddVBand="0" w:evenVBand="0" w:oddHBand="1" w:evenHBand="0" w:firstRowFirstColumn="0" w:firstRowLastColumn="0" w:lastRowFirstColumn="0" w:lastRowLastColumn="0"/>
               <w:rPr>
@@ -492,17 +705,14 @@
         </w:tc>
         <w:tc>
           <w:tcPr>
-            <w:tcW w:w="2529" w:type="dxa"/>
-            <w:tcBorders/>
-            <w:shd w:color="auto" w:fill="BDD6EE" w:themeFill="accent1" w:themeFillTint="66" w:val="clear"/>
-            <w:tcMar>
-              <w:left w:w="108" w:type="dxa"/>
-            </w:tcMar>
-          </w:tcPr>
-          <w:p>
-            <w:pPr>
-              <w:pStyle w:val="Normal"/>
-              <w:spacing w:lineRule="auto" w:line="240" w:before="0" w:after="0"/>
+            <w:tcW w:w="2528" w:type="dxa"/>
+            <w:tcMar>
+              <w:left w:w="108" w:type="dxa"/>
+            </w:tcMar>
+          </w:tcPr>
+          <w:p>
+            <w:pPr>
+              <w:spacing w:after="0" w:line="240" w:lineRule="auto"/>
               <w:jc w:val="center"/>
               <w:cnfStyle w:val="000000100000" w:firstRow="0" w:lastRow="0" w:firstColumn="0" w:lastColumn="0" w:oddVBand="0" w:evenVBand="0" w:oddHBand="1" w:evenHBand="0" w:firstRowFirstColumn="0" w:firstRowLastColumn="0" w:lastRowFirstColumn="0" w:lastRowLastColumn="0"/>
               <w:rPr>
@@ -519,24 +729,19 @@
         </w:tc>
         <w:tc>
           <w:tcPr>
-            <w:tcW w:w="3963" w:type="dxa"/>
-            <w:tcBorders/>
-            <w:shd w:color="auto" w:fill="BDD6EE" w:themeFill="accent1" w:themeFillTint="66" w:val="clear"/>
-            <w:tcMar>
-              <w:left w:w="108" w:type="dxa"/>
-            </w:tcMar>
-          </w:tcPr>
-          <w:p>
-            <w:pPr>
-              <w:pStyle w:val="Normal"/>
-              <w:spacing w:lineRule="auto" w:line="240" w:before="0" w:after="0"/>
+            <w:tcW w:w="4105" w:type="dxa"/>
+            <w:tcMar>
+              <w:left w:w="108" w:type="dxa"/>
+            </w:tcMar>
+          </w:tcPr>
+          <w:p>
+            <w:pPr>
+              <w:spacing w:after="0" w:line="240" w:lineRule="auto"/>
               <w:cnfStyle w:val="000000100000" w:firstRow="0" w:lastRow="0" w:firstColumn="0" w:lastColumn="0" w:oddVBand="0" w:evenVBand="0" w:oddHBand="1" w:evenHBand="0" w:firstRowFirstColumn="0" w:firstRowLastColumn="0" w:lastRowFirstColumn="0" w:lastRowLastColumn="0"/>
               <w:rPr>
                 <w:lang w:val="en-US"/>
               </w:rPr>
             </w:pPr>
-            <w:bookmarkStart w:id="0" w:name="_GoBack"/>
-            <w:bookmarkEnd w:id="0"/>
             <w:r>
               <w:rPr>
                 <w:lang w:val="en-US"/>
@@ -547,42 +752,26 @@
         </w:tc>
       </w:tr>
       <w:tr>
-        <w:trPr/>
-        <w:tc>
-          <w:tcPr>
-            <w:tcW w:w="1554" w:type="dxa"/>
+        <w:tc>
+          <w:tcPr>
             <w:cnfStyle w:val="001000000000" w:firstRow="0" w:lastRow="0" w:firstColumn="1" w:lastColumn="0" w:oddVBand="0" w:evenVBand="0" w:oddHBand="0" w:evenHBand="0" w:firstRowFirstColumn="0" w:firstRowLastColumn="0" w:lastRowFirstColumn="0" w:lastRowLastColumn="0"/>
+            <w:tcW w:w="1413" w:type="dxa"/>
             <w:tcBorders>
               <w:right w:val="nil"/>
-              <w:insideV w:val="nil"/>
             </w:tcBorders>
-            <w:shd w:color="auto" w:fill="5B9BD5" w:themeFill="accent1" w:val="clear"/>
-            <w:tcMar>
-              <w:left w:w="108" w:type="dxa"/>
-            </w:tcMar>
-          </w:tcPr>
-          <w:p>
-            <w:pPr>
-              <w:pStyle w:val="Normal"/>
-              <w:spacing w:lineRule="auto" w:line="240" w:before="0" w:after="0"/>
-              <w:rPr>
-                <w:lang w:val="en-US"/>
-              </w:rPr>
-            </w:pPr>
-            <w:r>
-              <w:rPr>
-                <w:b/>
-                <w:bCs/>
-                <w:color w:val="FFFFFF" w:themeColor="background1"/>
-                <w:lang w:val="en-US"/>
-              </w:rPr>
-              <w:t xml:space="preserve">        </w:t>
-            </w:r>
-            <w:r>
-              <w:rPr>
-                <w:b/>
-                <w:bCs/>
-                <w:color w:val="FFFFFF" w:themeColor="background1"/>
+            <w:tcMar>
+              <w:left w:w="108" w:type="dxa"/>
+            </w:tcMar>
+          </w:tcPr>
+          <w:p>
+            <w:pPr>
+              <w:spacing w:after="0" w:line="240" w:lineRule="auto"/>
+              <w:rPr>
+                <w:lang w:val="en-US"/>
+              </w:rPr>
+            </w:pPr>
+            <w:r>
+              <w:rPr>
                 <w:lang w:val="en-US"/>
               </w:rPr>
               <w:t>Milestone</w:t>
@@ -591,17 +780,14 @@
         </w:tc>
         <w:tc>
           <w:tcPr>
-            <w:tcW w:w="1015" w:type="dxa"/>
-            <w:tcBorders/>
-            <w:shd w:color="auto" w:fill="DEEAF6" w:themeFill="accent1" w:themeFillTint="33" w:val="clear"/>
-            <w:tcMar>
-              <w:left w:w="108" w:type="dxa"/>
-            </w:tcMar>
-          </w:tcPr>
-          <w:p>
-            <w:pPr>
-              <w:pStyle w:val="Normal"/>
-              <w:spacing w:lineRule="auto" w:line="240" w:before="0" w:after="0"/>
+            <w:tcW w:w="1016" w:type="dxa"/>
+            <w:tcMar>
+              <w:left w:w="108" w:type="dxa"/>
+            </w:tcMar>
+          </w:tcPr>
+          <w:p>
+            <w:pPr>
+              <w:spacing w:after="0" w:line="240" w:lineRule="auto"/>
               <w:jc w:val="center"/>
               <w:cnfStyle w:val="000000000000" w:firstRow="0" w:lastRow="0" w:firstColumn="0" w:lastColumn="0" w:oddVBand="0" w:evenVBand="0" w:oddHBand="0" w:evenHBand="0" w:firstRowFirstColumn="0" w:firstRowLastColumn="0" w:lastRowFirstColumn="0" w:lastRowLastColumn="0"/>
               <w:rPr>
@@ -618,17 +804,14 @@
         </w:tc>
         <w:tc>
           <w:tcPr>
-            <w:tcW w:w="2529" w:type="dxa"/>
-            <w:tcBorders/>
-            <w:shd w:color="auto" w:fill="DEEAF6" w:themeFill="accent1" w:themeFillTint="33" w:val="clear"/>
-            <w:tcMar>
-              <w:left w:w="108" w:type="dxa"/>
-            </w:tcMar>
-          </w:tcPr>
-          <w:p>
-            <w:pPr>
-              <w:pStyle w:val="Normal"/>
-              <w:spacing w:lineRule="auto" w:line="240" w:before="0" w:after="0"/>
+            <w:tcW w:w="2528" w:type="dxa"/>
+            <w:tcMar>
+              <w:left w:w="108" w:type="dxa"/>
+            </w:tcMar>
+          </w:tcPr>
+          <w:p>
+            <w:pPr>
+              <w:spacing w:after="0" w:line="240" w:lineRule="auto"/>
               <w:jc w:val="center"/>
               <w:cnfStyle w:val="000000000000" w:firstRow="0" w:lastRow="0" w:firstColumn="0" w:lastColumn="0" w:oddVBand="0" w:evenVBand="0" w:oddHBand="0" w:evenHBand="0" w:firstRowFirstColumn="0" w:firstRowLastColumn="0" w:lastRowFirstColumn="0" w:lastRowLastColumn="0"/>
               <w:rPr>
@@ -645,17 +828,14 @@
         </w:tc>
         <w:tc>
           <w:tcPr>
-            <w:tcW w:w="3963" w:type="dxa"/>
-            <w:tcBorders/>
-            <w:shd w:color="auto" w:fill="DEEAF6" w:themeFill="accent1" w:themeFillTint="33" w:val="clear"/>
-            <w:tcMar>
-              <w:left w:w="108" w:type="dxa"/>
-            </w:tcMar>
-          </w:tcPr>
-          <w:p>
-            <w:pPr>
-              <w:pStyle w:val="Normal"/>
-              <w:spacing w:lineRule="auto" w:line="240" w:before="0" w:after="0"/>
+            <w:tcW w:w="4105" w:type="dxa"/>
+            <w:tcMar>
+              <w:left w:w="108" w:type="dxa"/>
+            </w:tcMar>
+          </w:tcPr>
+          <w:p>
+            <w:pPr>
+              <w:spacing w:after="0" w:line="240" w:lineRule="auto"/>
               <w:cnfStyle w:val="000000000000" w:firstRow="0" w:lastRow="0" w:firstColumn="0" w:lastColumn="0" w:oddVBand="0" w:evenVBand="0" w:oddHBand="0" w:evenHBand="0" w:firstRowFirstColumn="0" w:firstRowLastColumn="0" w:lastRowFirstColumn="0" w:lastRowLastColumn="0"/>
               <w:rPr>
                 <w:lang w:val="en-US"/>
@@ -665,6 +845,13 @@
               <w:rPr>
                 <w:lang w:val="en-US"/>
               </w:rPr>
+              <w:t xml:space="preserve">Requirements for product </w:t>
+            </w:r>
+            <w:r>
+              <w:rPr>
+                <w:lang w:val="en-US"/>
+              </w:rPr>
+              <w:t>determined</w:t>
             </w:r>
           </w:p>
         </w:tc>
@@ -675,30 +862,24 @@
         </w:trPr>
         <w:tc>
           <w:tcPr>
-            <w:tcW w:w="1554" w:type="dxa"/>
             <w:cnfStyle w:val="001000000000" w:firstRow="0" w:lastRow="0" w:firstColumn="1" w:lastColumn="0" w:oddVBand="0" w:evenVBand="0" w:oddHBand="0" w:evenHBand="0" w:firstRowFirstColumn="0" w:firstRowLastColumn="0" w:lastRowFirstColumn="0" w:lastRowLastColumn="0"/>
+            <w:tcW w:w="1413" w:type="dxa"/>
             <w:tcBorders>
               <w:right w:val="nil"/>
-              <w:insideV w:val="nil"/>
             </w:tcBorders>
-            <w:shd w:color="auto" w:fill="5B9BD5" w:themeFill="accent1" w:val="clear"/>
-            <w:tcMar>
-              <w:left w:w="108" w:type="dxa"/>
-            </w:tcMar>
-          </w:tcPr>
-          <w:p>
-            <w:pPr>
-              <w:pStyle w:val="Normal"/>
-              <w:spacing w:lineRule="auto" w:line="240" w:before="0" w:after="0"/>
-              <w:rPr>
-                <w:lang w:val="en-US"/>
-              </w:rPr>
-            </w:pPr>
-            <w:r>
-              <w:rPr>
-                <w:b/>
-                <w:bCs/>
-                <w:color w:val="FFFFFF" w:themeColor="background1"/>
+            <w:tcMar>
+              <w:left w:w="108" w:type="dxa"/>
+            </w:tcMar>
+          </w:tcPr>
+          <w:p>
+            <w:pPr>
+              <w:spacing w:after="0" w:line="240" w:lineRule="auto"/>
+              <w:rPr>
+                <w:lang w:val="en-US"/>
+              </w:rPr>
+            </w:pPr>
+            <w:r>
+              <w:rPr>
                 <w:lang w:val="en-US"/>
               </w:rPr>
               <w:t>Elaboration</w:t>
@@ -707,17 +888,14 @@
         </w:tc>
         <w:tc>
           <w:tcPr>
-            <w:tcW w:w="1015" w:type="dxa"/>
-            <w:tcBorders/>
-            <w:shd w:color="auto" w:fill="BDD6EE" w:themeFill="accent1" w:themeFillTint="66" w:val="clear"/>
-            <w:tcMar>
-              <w:left w:w="108" w:type="dxa"/>
-            </w:tcMar>
-          </w:tcPr>
-          <w:p>
-            <w:pPr>
-              <w:pStyle w:val="Normal"/>
-              <w:spacing w:lineRule="auto" w:line="240" w:before="0" w:after="0"/>
+            <w:tcW w:w="1016" w:type="dxa"/>
+            <w:tcMar>
+              <w:left w:w="108" w:type="dxa"/>
+            </w:tcMar>
+          </w:tcPr>
+          <w:p>
+            <w:pPr>
+              <w:spacing w:after="0" w:line="240" w:lineRule="auto"/>
               <w:jc w:val="center"/>
               <w:cnfStyle w:val="000000100000" w:firstRow="0" w:lastRow="0" w:firstColumn="0" w:lastColumn="0" w:oddVBand="0" w:evenVBand="0" w:oddHBand="1" w:evenHBand="0" w:firstRowFirstColumn="0" w:firstRowLastColumn="0" w:lastRowFirstColumn="0" w:lastRowLastColumn="0"/>
               <w:rPr>
@@ -734,17 +912,14 @@
         </w:tc>
         <w:tc>
           <w:tcPr>
-            <w:tcW w:w="2529" w:type="dxa"/>
-            <w:tcBorders/>
-            <w:shd w:color="auto" w:fill="BDD6EE" w:themeFill="accent1" w:themeFillTint="66" w:val="clear"/>
-            <w:tcMar>
-              <w:left w:w="108" w:type="dxa"/>
-            </w:tcMar>
-          </w:tcPr>
-          <w:p>
-            <w:pPr>
-              <w:pStyle w:val="Normal"/>
-              <w:spacing w:lineRule="auto" w:line="240" w:before="0" w:after="0"/>
+            <w:tcW w:w="2528" w:type="dxa"/>
+            <w:tcMar>
+              <w:left w:w="108" w:type="dxa"/>
+            </w:tcMar>
+          </w:tcPr>
+          <w:p>
+            <w:pPr>
+              <w:spacing w:after="0" w:line="240" w:lineRule="auto"/>
               <w:jc w:val="center"/>
               <w:cnfStyle w:val="000000100000" w:firstRow="0" w:lastRow="0" w:firstColumn="0" w:lastColumn="0" w:oddVBand="0" w:evenVBand="0" w:oddHBand="1" w:evenHBand="0" w:firstRowFirstColumn="0" w:firstRowLastColumn="0" w:lastRowFirstColumn="0" w:lastRowLastColumn="0"/>
               <w:rPr>
@@ -761,17 +936,14 @@
         </w:tc>
         <w:tc>
           <w:tcPr>
-            <w:tcW w:w="3963" w:type="dxa"/>
-            <w:tcBorders/>
-            <w:shd w:color="auto" w:fill="BDD6EE" w:themeFill="accent1" w:themeFillTint="66" w:val="clear"/>
-            <w:tcMar>
-              <w:left w:w="108" w:type="dxa"/>
-            </w:tcMar>
-          </w:tcPr>
-          <w:p>
-            <w:pPr>
-              <w:pStyle w:val="Normal"/>
-              <w:spacing w:lineRule="auto" w:line="240" w:before="0" w:after="0"/>
+            <w:tcW w:w="4105" w:type="dxa"/>
+            <w:tcMar>
+              <w:left w:w="108" w:type="dxa"/>
+            </w:tcMar>
+          </w:tcPr>
+          <w:p>
+            <w:pPr>
+              <w:spacing w:after="0" w:line="240" w:lineRule="auto"/>
               <w:cnfStyle w:val="000000100000" w:firstRow="0" w:lastRow="0" w:firstColumn="0" w:lastColumn="0" w:oddVBand="0" w:evenVBand="0" w:oddHBand="1" w:evenHBand="0" w:firstRowFirstColumn="0" w:firstRowLastColumn="0" w:lastRowFirstColumn="0" w:lastRowLastColumn="0"/>
               <w:rPr>
                 <w:lang w:val="en-US"/>
@@ -781,73 +953,60 @@
               <w:rPr>
                 <w:lang w:val="en-US"/>
               </w:rPr>
-              <w:t xml:space="preserve">Detailed </w:t>
-            </w:r>
-            <w:r>
-              <w:rPr>
-                <w:lang w:val="en-US"/>
-              </w:rPr>
-              <w:t xml:space="preserve">UC </w:t>
-            </w:r>
-            <w:r>
-              <w:rPr>
-                <w:lang w:val="en-US"/>
-              </w:rPr>
-              <w:t>1-4</w:t>
+              <w:t>Detailed</w:t>
+            </w:r>
+            <w:r>
+              <w:rPr>
+                <w:lang w:val="en-US"/>
+              </w:rPr>
+              <w:t xml:space="preserve"> formulation of</w:t>
+            </w:r>
+            <w:r>
+              <w:rPr>
+                <w:lang w:val="en-US"/>
+              </w:rPr>
+              <w:t xml:space="preserve"> UC 1-3</w:t>
+            </w:r>
+            <w:r>
+              <w:rPr>
+                <w:lang w:val="en-US"/>
+              </w:rPr>
+              <w:t>, Domain model defined</w:t>
             </w:r>
           </w:p>
         </w:tc>
       </w:tr>
       <w:tr>
-        <w:trPr/>
-        <w:tc>
-          <w:tcPr>
-            <w:tcW w:w="1554" w:type="dxa"/>
+        <w:tc>
+          <w:tcPr>
             <w:cnfStyle w:val="001000000000" w:firstRow="0" w:lastRow="0" w:firstColumn="1" w:lastColumn="0" w:oddVBand="0" w:evenVBand="0" w:oddHBand="0" w:evenHBand="0" w:firstRowFirstColumn="0" w:firstRowLastColumn="0" w:lastRowFirstColumn="0" w:lastRowLastColumn="0"/>
+            <w:tcW w:w="1413" w:type="dxa"/>
             <w:tcBorders>
               <w:right w:val="nil"/>
-              <w:insideV w:val="nil"/>
             </w:tcBorders>
-            <w:shd w:color="auto" w:fill="5B9BD5" w:themeFill="accent1" w:val="clear"/>
-            <w:tcMar>
-              <w:left w:w="108" w:type="dxa"/>
-            </w:tcMar>
-          </w:tcPr>
-          <w:p>
-            <w:pPr>
-              <w:pStyle w:val="Normal"/>
-              <w:spacing w:lineRule="auto" w:line="240" w:before="0" w:after="0"/>
-              <w:rPr>
-                <w:b/>
-                <w:b/>
-                <w:bCs/>
-                <w:color w:val="FFFFFF" w:themeColor="background1"/>
-                <w:lang w:val="en-US"/>
-              </w:rPr>
-            </w:pPr>
-            <w:r>
-              <w:rPr>
-                <w:b/>
-                <w:bCs/>
-                <w:color w:val="FFFFFF" w:themeColor="background1"/>
-                <w:lang w:val="en-US"/>
-              </w:rPr>
-            </w:r>
-          </w:p>
-        </w:tc>
-        <w:tc>
-          <w:tcPr>
-            <w:tcW w:w="1015" w:type="dxa"/>
-            <w:tcBorders/>
-            <w:shd w:color="auto" w:fill="DEEAF6" w:themeFill="accent1" w:themeFillTint="33" w:val="clear"/>
-            <w:tcMar>
-              <w:left w:w="108" w:type="dxa"/>
-            </w:tcMar>
-          </w:tcPr>
-          <w:p>
-            <w:pPr>
-              <w:pStyle w:val="Normal"/>
-              <w:spacing w:lineRule="auto" w:line="240" w:before="0" w:after="0"/>
+            <w:tcMar>
+              <w:left w:w="108" w:type="dxa"/>
+            </w:tcMar>
+          </w:tcPr>
+          <w:p>
+            <w:pPr>
+              <w:spacing w:after="0" w:line="240" w:lineRule="auto"/>
+              <w:rPr>
+                <w:lang w:val="en-US"/>
+              </w:rPr>
+            </w:pPr>
+          </w:p>
+        </w:tc>
+        <w:tc>
+          <w:tcPr>
+            <w:tcW w:w="1016" w:type="dxa"/>
+            <w:tcMar>
+              <w:left w:w="108" w:type="dxa"/>
+            </w:tcMar>
+          </w:tcPr>
+          <w:p>
+            <w:pPr>
+              <w:spacing w:after="0" w:line="240" w:lineRule="auto"/>
               <w:jc w:val="center"/>
               <w:cnfStyle w:val="000000000000" w:firstRow="0" w:lastRow="0" w:firstColumn="0" w:lastColumn="0" w:oddVBand="0" w:evenVBand="0" w:oddHBand="0" w:evenHBand="0" w:firstRowFirstColumn="0" w:firstRowLastColumn="0" w:lastRowFirstColumn="0" w:lastRowLastColumn="0"/>
               <w:rPr>
@@ -864,17 +1023,14 @@
         </w:tc>
         <w:tc>
           <w:tcPr>
-            <w:tcW w:w="2529" w:type="dxa"/>
-            <w:tcBorders/>
-            <w:shd w:color="auto" w:fill="DEEAF6" w:themeFill="accent1" w:themeFillTint="33" w:val="clear"/>
-            <w:tcMar>
-              <w:left w:w="108" w:type="dxa"/>
-            </w:tcMar>
-          </w:tcPr>
-          <w:p>
-            <w:pPr>
-              <w:pStyle w:val="Normal"/>
-              <w:spacing w:lineRule="auto" w:line="240" w:before="0" w:after="0"/>
+            <w:tcW w:w="2528" w:type="dxa"/>
+            <w:tcMar>
+              <w:left w:w="108" w:type="dxa"/>
+            </w:tcMar>
+          </w:tcPr>
+          <w:p>
+            <w:pPr>
+              <w:spacing w:after="0" w:line="240" w:lineRule="auto"/>
               <w:jc w:val="center"/>
               <w:cnfStyle w:val="000000000000" w:firstRow="0" w:lastRow="0" w:firstColumn="0" w:lastColumn="0" w:oddVBand="0" w:evenVBand="0" w:oddHBand="0" w:evenHBand="0" w:firstRowFirstColumn="0" w:firstRowLastColumn="0" w:lastRowFirstColumn="0" w:lastRowLastColumn="0"/>
               <w:rPr>
@@ -891,17 +1047,14 @@
         </w:tc>
         <w:tc>
           <w:tcPr>
-            <w:tcW w:w="3963" w:type="dxa"/>
-            <w:tcBorders/>
-            <w:shd w:color="auto" w:fill="DEEAF6" w:themeFill="accent1" w:themeFillTint="33" w:val="clear"/>
-            <w:tcMar>
-              <w:left w:w="108" w:type="dxa"/>
-            </w:tcMar>
-          </w:tcPr>
-          <w:p>
-            <w:pPr>
-              <w:pStyle w:val="Normal"/>
-              <w:spacing w:lineRule="auto" w:line="240" w:before="0" w:after="0"/>
+            <w:tcW w:w="4105" w:type="dxa"/>
+            <w:tcMar>
+              <w:left w:w="108" w:type="dxa"/>
+            </w:tcMar>
+          </w:tcPr>
+          <w:p>
+            <w:pPr>
+              <w:spacing w:after="0" w:line="240" w:lineRule="auto"/>
               <w:cnfStyle w:val="000000000000" w:firstRow="0" w:lastRow="0" w:firstColumn="0" w:lastColumn="0" w:oddVBand="0" w:evenVBand="0" w:oddHBand="0" w:evenHBand="0" w:firstRowFirstColumn="0" w:firstRowLastColumn="0" w:lastRowFirstColumn="0" w:lastRowLastColumn="0"/>
               <w:rPr>
                 <w:lang w:val="en-US"/>
@@ -911,6 +1064,7 @@
               <w:rPr>
                 <w:lang w:val="en-US"/>
               </w:rPr>
+              <w:t>UI prototype defined, Architecture stable and as PoC verified</w:t>
             </w:r>
           </w:p>
         </w:tc>
@@ -921,39 +1075,24 @@
         </w:trPr>
         <w:tc>
           <w:tcPr>
-            <w:tcW w:w="1554" w:type="dxa"/>
             <w:cnfStyle w:val="001000000000" w:firstRow="0" w:lastRow="0" w:firstColumn="1" w:lastColumn="0" w:oddVBand="0" w:evenVBand="0" w:oddHBand="0" w:evenHBand="0" w:firstRowFirstColumn="0" w:firstRowLastColumn="0" w:lastRowFirstColumn="0" w:lastRowLastColumn="0"/>
+            <w:tcW w:w="1413" w:type="dxa"/>
             <w:tcBorders>
               <w:right w:val="nil"/>
-              <w:insideV w:val="nil"/>
             </w:tcBorders>
-            <w:shd w:color="auto" w:fill="5B9BD5" w:themeFill="accent1" w:val="clear"/>
-            <w:tcMar>
-              <w:left w:w="108" w:type="dxa"/>
-            </w:tcMar>
-          </w:tcPr>
-          <w:p>
-            <w:pPr>
-              <w:pStyle w:val="Normal"/>
-              <w:spacing w:lineRule="auto" w:line="240" w:before="0" w:after="0"/>
-              <w:rPr>
-                <w:lang w:val="en-US"/>
-              </w:rPr>
-            </w:pPr>
-            <w:r>
-              <w:rPr>
-                <w:b/>
-                <w:bCs/>
-                <w:color w:val="FFFFFF" w:themeColor="background1"/>
-                <w:lang w:val="en-US"/>
-              </w:rPr>
-              <w:t xml:space="preserve">        </w:t>
-            </w:r>
-            <w:r>
-              <w:rPr>
-                <w:b/>
-                <w:bCs/>
-                <w:color w:val="FFFFFF" w:themeColor="background1"/>
+            <w:tcMar>
+              <w:left w:w="108" w:type="dxa"/>
+            </w:tcMar>
+          </w:tcPr>
+          <w:p>
+            <w:pPr>
+              <w:spacing w:after="0" w:line="240" w:lineRule="auto"/>
+              <w:rPr>
+                <w:lang w:val="en-US"/>
+              </w:rPr>
+            </w:pPr>
+            <w:r>
+              <w:rPr>
                 <w:lang w:val="en-US"/>
               </w:rPr>
               <w:t>Milestone</w:t>
@@ -962,17 +1101,14 @@
         </w:tc>
         <w:tc>
           <w:tcPr>
-            <w:tcW w:w="1015" w:type="dxa"/>
-            <w:tcBorders/>
-            <w:shd w:color="auto" w:fill="BDD6EE" w:themeFill="accent1" w:themeFillTint="66" w:val="clear"/>
-            <w:tcMar>
-              <w:left w:w="108" w:type="dxa"/>
-            </w:tcMar>
-          </w:tcPr>
-          <w:p>
-            <w:pPr>
-              <w:pStyle w:val="Normal"/>
-              <w:spacing w:lineRule="auto" w:line="240" w:before="0" w:after="0"/>
+            <w:tcW w:w="1016" w:type="dxa"/>
+            <w:tcMar>
+              <w:left w:w="108" w:type="dxa"/>
+            </w:tcMar>
+          </w:tcPr>
+          <w:p>
+            <w:pPr>
+              <w:spacing w:after="0" w:line="240" w:lineRule="auto"/>
               <w:jc w:val="center"/>
               <w:cnfStyle w:val="000000100000" w:firstRow="0" w:lastRow="0" w:firstColumn="0" w:lastColumn="0" w:oddVBand="0" w:evenVBand="0" w:oddHBand="1" w:evenHBand="0" w:firstRowFirstColumn="0" w:firstRowLastColumn="0" w:lastRowFirstColumn="0" w:lastRowLastColumn="0"/>
               <w:rPr>
@@ -989,17 +1125,14 @@
         </w:tc>
         <w:tc>
           <w:tcPr>
-            <w:tcW w:w="2529" w:type="dxa"/>
-            <w:tcBorders/>
-            <w:shd w:color="auto" w:fill="BDD6EE" w:themeFill="accent1" w:themeFillTint="66" w:val="clear"/>
-            <w:tcMar>
-              <w:left w:w="108" w:type="dxa"/>
-            </w:tcMar>
-          </w:tcPr>
-          <w:p>
-            <w:pPr>
-              <w:pStyle w:val="Normal"/>
-              <w:spacing w:lineRule="auto" w:line="240" w:before="0" w:after="0"/>
+            <w:tcW w:w="2528" w:type="dxa"/>
+            <w:tcMar>
+              <w:left w:w="108" w:type="dxa"/>
+            </w:tcMar>
+          </w:tcPr>
+          <w:p>
+            <w:pPr>
+              <w:spacing w:after="0" w:line="240" w:lineRule="auto"/>
               <w:jc w:val="center"/>
               <w:cnfStyle w:val="000000100000" w:firstRow="0" w:lastRow="0" w:firstColumn="0" w:lastColumn="0" w:oddVBand="0" w:evenVBand="0" w:oddHBand="1" w:evenHBand="0" w:firstRowFirstColumn="0" w:firstRowLastColumn="0" w:lastRowFirstColumn="0" w:lastRowLastColumn="0"/>
               <w:rPr>
@@ -1016,17 +1149,14 @@
         </w:tc>
         <w:tc>
           <w:tcPr>
-            <w:tcW w:w="3963" w:type="dxa"/>
-            <w:tcBorders/>
-            <w:shd w:color="auto" w:fill="BDD6EE" w:themeFill="accent1" w:themeFillTint="66" w:val="clear"/>
-            <w:tcMar>
-              <w:left w:w="108" w:type="dxa"/>
-            </w:tcMar>
-          </w:tcPr>
-          <w:p>
-            <w:pPr>
-              <w:pStyle w:val="Normal"/>
-              <w:spacing w:lineRule="auto" w:line="240" w:before="0" w:after="0"/>
+            <w:tcW w:w="4105" w:type="dxa"/>
+            <w:tcMar>
+              <w:left w:w="108" w:type="dxa"/>
+            </w:tcMar>
+          </w:tcPr>
+          <w:p>
+            <w:pPr>
+              <w:spacing w:after="0" w:line="240" w:lineRule="auto"/>
               <w:cnfStyle w:val="000000100000" w:firstRow="0" w:lastRow="0" w:firstColumn="0" w:lastColumn="0" w:oddVBand="0" w:evenVBand="0" w:oddHBand="1" w:evenHBand="0" w:firstRowFirstColumn="0" w:firstRowLastColumn="0" w:lastRowFirstColumn="0" w:lastRowLastColumn="0"/>
               <w:rPr>
                 <w:lang w:val="en-US"/>
@@ -1036,38 +1166,32 @@
               <w:rPr>
                 <w:lang w:val="en-US"/>
               </w:rPr>
+              <w:t>Architecture verified</w:t>
             </w:r>
           </w:p>
         </w:tc>
       </w:tr>
       <w:tr>
-        <w:trPr/>
-        <w:tc>
-          <w:tcPr>
-            <w:tcW w:w="1554" w:type="dxa"/>
+        <w:tc>
+          <w:tcPr>
             <w:cnfStyle w:val="001000000000" w:firstRow="0" w:lastRow="0" w:firstColumn="1" w:lastColumn="0" w:oddVBand="0" w:evenVBand="0" w:oddHBand="0" w:evenHBand="0" w:firstRowFirstColumn="0" w:firstRowLastColumn="0" w:lastRowFirstColumn="0" w:lastRowLastColumn="0"/>
+            <w:tcW w:w="1413" w:type="dxa"/>
             <w:tcBorders>
               <w:right w:val="nil"/>
-              <w:insideV w:val="nil"/>
             </w:tcBorders>
-            <w:shd w:color="auto" w:fill="5B9BD5" w:themeFill="accent1" w:val="clear"/>
-            <w:tcMar>
-              <w:left w:w="108" w:type="dxa"/>
-            </w:tcMar>
-          </w:tcPr>
-          <w:p>
-            <w:pPr>
-              <w:pStyle w:val="Normal"/>
-              <w:spacing w:lineRule="auto" w:line="240" w:before="0" w:after="0"/>
-              <w:rPr>
-                <w:lang w:val="en-US"/>
-              </w:rPr>
-            </w:pPr>
-            <w:r>
-              <w:rPr>
-                <w:b/>
-                <w:bCs/>
-                <w:color w:val="FFFFFF" w:themeColor="background1"/>
+            <w:tcMar>
+              <w:left w:w="108" w:type="dxa"/>
+            </w:tcMar>
+          </w:tcPr>
+          <w:p>
+            <w:pPr>
+              <w:spacing w:after="0" w:line="240" w:lineRule="auto"/>
+              <w:rPr>
+                <w:lang w:val="en-US"/>
+              </w:rPr>
+            </w:pPr>
+            <w:r>
+              <w:rPr>
                 <w:lang w:val="en-US"/>
               </w:rPr>
               <w:t>Construction</w:t>
@@ -1076,17 +1200,14 @@
         </w:tc>
         <w:tc>
           <w:tcPr>
-            <w:tcW w:w="1015" w:type="dxa"/>
-            <w:tcBorders/>
-            <w:shd w:color="auto" w:fill="DEEAF6" w:themeFill="accent1" w:themeFillTint="33" w:val="clear"/>
-            <w:tcMar>
-              <w:left w:w="108" w:type="dxa"/>
-            </w:tcMar>
-          </w:tcPr>
-          <w:p>
-            <w:pPr>
-              <w:pStyle w:val="Normal"/>
-              <w:spacing w:lineRule="auto" w:line="240" w:before="0" w:after="0"/>
+            <w:tcW w:w="1016" w:type="dxa"/>
+            <w:tcMar>
+              <w:left w:w="108" w:type="dxa"/>
+            </w:tcMar>
+          </w:tcPr>
+          <w:p>
+            <w:pPr>
+              <w:spacing w:after="0" w:line="240" w:lineRule="auto"/>
               <w:jc w:val="center"/>
               <w:cnfStyle w:val="000000000000" w:firstRow="0" w:lastRow="0" w:firstColumn="0" w:lastColumn="0" w:oddVBand="0" w:evenVBand="0" w:oddHBand="0" w:evenHBand="0" w:firstRowFirstColumn="0" w:firstRowLastColumn="0" w:lastRowFirstColumn="0" w:lastRowLastColumn="0"/>
               <w:rPr>
@@ -1103,17 +1224,14 @@
         </w:tc>
         <w:tc>
           <w:tcPr>
-            <w:tcW w:w="2529" w:type="dxa"/>
-            <w:tcBorders/>
-            <w:shd w:color="auto" w:fill="DEEAF6" w:themeFill="accent1" w:themeFillTint="33" w:val="clear"/>
-            <w:tcMar>
-              <w:left w:w="108" w:type="dxa"/>
-            </w:tcMar>
-          </w:tcPr>
-          <w:p>
-            <w:pPr>
-              <w:pStyle w:val="Normal"/>
-              <w:spacing w:lineRule="auto" w:line="240" w:before="0" w:after="0"/>
+            <w:tcW w:w="2528" w:type="dxa"/>
+            <w:tcMar>
+              <w:left w:w="108" w:type="dxa"/>
+            </w:tcMar>
+          </w:tcPr>
+          <w:p>
+            <w:pPr>
+              <w:spacing w:after="0" w:line="240" w:lineRule="auto"/>
               <w:jc w:val="center"/>
               <w:cnfStyle w:val="000000000000" w:firstRow="0" w:lastRow="0" w:firstColumn="0" w:lastColumn="0" w:oddVBand="0" w:evenVBand="0" w:oddHBand="0" w:evenHBand="0" w:firstRowFirstColumn="0" w:firstRowLastColumn="0" w:lastRowFirstColumn="0" w:lastRowLastColumn="0"/>
               <w:rPr>
@@ -1130,17 +1248,14 @@
         </w:tc>
         <w:tc>
           <w:tcPr>
-            <w:tcW w:w="3963" w:type="dxa"/>
-            <w:tcBorders/>
-            <w:shd w:color="auto" w:fill="DEEAF6" w:themeFill="accent1" w:themeFillTint="33" w:val="clear"/>
-            <w:tcMar>
-              <w:left w:w="108" w:type="dxa"/>
-            </w:tcMar>
-          </w:tcPr>
-          <w:p>
-            <w:pPr>
-              <w:pStyle w:val="Normal"/>
-              <w:spacing w:lineRule="auto" w:line="240" w:before="0" w:after="0"/>
+            <w:tcW w:w="4105" w:type="dxa"/>
+            <w:tcMar>
+              <w:left w:w="108" w:type="dxa"/>
+            </w:tcMar>
+          </w:tcPr>
+          <w:p>
+            <w:pPr>
+              <w:spacing w:after="0" w:line="240" w:lineRule="auto"/>
               <w:cnfStyle w:val="000000000000" w:firstRow="0" w:lastRow="0" w:firstColumn="0" w:lastColumn="0" w:oddVBand="0" w:evenVBand="0" w:oddHBand="0" w:evenHBand="0" w:firstRowFirstColumn="0" w:firstRowLastColumn="0" w:lastRowFirstColumn="0" w:lastRowLastColumn="0"/>
               <w:rPr>
                 <w:lang w:val="en-US"/>
@@ -1150,6 +1265,7 @@
               <w:rPr>
                 <w:lang w:val="en-US"/>
               </w:rPr>
+              <w:t>UC 2-3 implemented and tested, UI prototype implemented</w:t>
             </w:r>
           </w:p>
         </w:tc>
@@ -1160,52 +1276,34 @@
         </w:trPr>
         <w:tc>
           <w:tcPr>
-            <w:tcW w:w="1554" w:type="dxa"/>
             <w:cnfStyle w:val="001000000000" w:firstRow="0" w:lastRow="0" w:firstColumn="1" w:lastColumn="0" w:oddVBand="0" w:evenVBand="0" w:oddHBand="0" w:evenHBand="0" w:firstRowFirstColumn="0" w:firstRowLastColumn="0" w:lastRowFirstColumn="0" w:lastRowLastColumn="0"/>
+            <w:tcW w:w="1413" w:type="dxa"/>
             <w:tcBorders>
               <w:right w:val="nil"/>
-              <w:insideV w:val="nil"/>
             </w:tcBorders>
-            <w:shd w:color="auto" w:fill="5B9BD5" w:themeFill="accent1" w:val="clear"/>
-            <w:tcMar>
-              <w:left w:w="108" w:type="dxa"/>
-            </w:tcMar>
-          </w:tcPr>
-          <w:p>
-            <w:pPr>
-              <w:pStyle w:val="Normal"/>
-              <w:spacing w:lineRule="auto" w:line="240" w:before="0" w:after="0"/>
-              <w:rPr>
-                <w:b/>
-                <w:b/>
-                <w:bCs/>
-                <w:color w:val="FFFFFF" w:themeColor="background1"/>
-                <w:lang w:val="en-US"/>
-              </w:rPr>
-            </w:pPr>
-            <w:r>
-              <w:rPr>
-                <w:b/>
-                <w:bCs/>
-                <w:color w:val="FFFFFF" w:themeColor="background1"/>
-                <w:lang w:val="en-US"/>
-              </w:rPr>
-            </w:r>
-          </w:p>
-        </w:tc>
-        <w:tc>
-          <w:tcPr>
-            <w:tcW w:w="1015" w:type="dxa"/>
-            <w:tcBorders/>
-            <w:shd w:color="auto" w:fill="BDD6EE" w:themeFill="accent1" w:themeFillTint="66" w:val="clear"/>
-            <w:tcMar>
-              <w:left w:w="108" w:type="dxa"/>
-            </w:tcMar>
-          </w:tcPr>
-          <w:p>
-            <w:pPr>
-              <w:pStyle w:val="Normal"/>
-              <w:spacing w:lineRule="auto" w:line="240" w:before="0" w:after="0"/>
+            <w:tcMar>
+              <w:left w:w="108" w:type="dxa"/>
+            </w:tcMar>
+          </w:tcPr>
+          <w:p>
+            <w:pPr>
+              <w:spacing w:after="0" w:line="240" w:lineRule="auto"/>
+              <w:rPr>
+                <w:lang w:val="en-US"/>
+              </w:rPr>
+            </w:pPr>
+          </w:p>
+        </w:tc>
+        <w:tc>
+          <w:tcPr>
+            <w:tcW w:w="1016" w:type="dxa"/>
+            <w:tcMar>
+              <w:left w:w="108" w:type="dxa"/>
+            </w:tcMar>
+          </w:tcPr>
+          <w:p>
+            <w:pPr>
+              <w:spacing w:after="0" w:line="240" w:lineRule="auto"/>
               <w:jc w:val="center"/>
               <w:cnfStyle w:val="000000100000" w:firstRow="0" w:lastRow="0" w:firstColumn="0" w:lastColumn="0" w:oddVBand="0" w:evenVBand="0" w:oddHBand="1" w:evenHBand="0" w:firstRowFirstColumn="0" w:firstRowLastColumn="0" w:lastRowFirstColumn="0" w:lastRowLastColumn="0"/>
               <w:rPr>
@@ -1222,17 +1320,14 @@
         </w:tc>
         <w:tc>
           <w:tcPr>
-            <w:tcW w:w="2529" w:type="dxa"/>
-            <w:tcBorders/>
-            <w:shd w:color="auto" w:fill="BDD6EE" w:themeFill="accent1" w:themeFillTint="66" w:val="clear"/>
-            <w:tcMar>
-              <w:left w:w="108" w:type="dxa"/>
-            </w:tcMar>
-          </w:tcPr>
-          <w:p>
-            <w:pPr>
-              <w:pStyle w:val="Normal"/>
-              <w:spacing w:lineRule="auto" w:line="240" w:before="0" w:after="0"/>
+            <w:tcW w:w="2528" w:type="dxa"/>
+            <w:tcMar>
+              <w:left w:w="108" w:type="dxa"/>
+            </w:tcMar>
+          </w:tcPr>
+          <w:p>
+            <w:pPr>
+              <w:spacing w:after="0" w:line="240" w:lineRule="auto"/>
               <w:jc w:val="center"/>
               <w:cnfStyle w:val="000000100000" w:firstRow="0" w:lastRow="0" w:firstColumn="0" w:lastColumn="0" w:oddVBand="0" w:evenVBand="0" w:oddHBand="1" w:evenHBand="0" w:firstRowFirstColumn="0" w:firstRowLastColumn="0" w:lastRowFirstColumn="0" w:lastRowLastColumn="0"/>
               <w:rPr>
@@ -1249,17 +1344,14 @@
         </w:tc>
         <w:tc>
           <w:tcPr>
-            <w:tcW w:w="3963" w:type="dxa"/>
-            <w:tcBorders/>
-            <w:shd w:color="auto" w:fill="BDD6EE" w:themeFill="accent1" w:themeFillTint="66" w:val="clear"/>
-            <w:tcMar>
-              <w:left w:w="108" w:type="dxa"/>
-            </w:tcMar>
-          </w:tcPr>
-          <w:p>
-            <w:pPr>
-              <w:pStyle w:val="Normal"/>
-              <w:spacing w:lineRule="auto" w:line="240" w:before="0" w:after="0"/>
+            <w:tcW w:w="4105" w:type="dxa"/>
+            <w:tcMar>
+              <w:left w:w="108" w:type="dxa"/>
+            </w:tcMar>
+          </w:tcPr>
+          <w:p>
+            <w:pPr>
+              <w:spacing w:after="0" w:line="240" w:lineRule="auto"/>
               <w:cnfStyle w:val="000000100000" w:firstRow="0" w:lastRow="0" w:firstColumn="0" w:lastColumn="0" w:oddVBand="0" w:evenVBand="0" w:oddHBand="1" w:evenHBand="0" w:firstRowFirstColumn="0" w:firstRowLastColumn="0" w:lastRowFirstColumn="0" w:lastRowLastColumn="0"/>
               <w:rPr>
                 <w:lang w:val="en-US"/>
@@ -1269,60 +1361,42 @@
               <w:rPr>
                 <w:lang w:val="en-US"/>
               </w:rPr>
+              <w:t>Implementing UC 1 and UI</w:t>
             </w:r>
           </w:p>
         </w:tc>
       </w:tr>
       <w:tr>
-        <w:trPr/>
-        <w:tc>
-          <w:tcPr>
-            <w:tcW w:w="1554" w:type="dxa"/>
+        <w:tc>
+          <w:tcPr>
             <w:cnfStyle w:val="001000000000" w:firstRow="0" w:lastRow="0" w:firstColumn="1" w:lastColumn="0" w:oddVBand="0" w:evenVBand="0" w:oddHBand="0" w:evenHBand="0" w:firstRowFirstColumn="0" w:firstRowLastColumn="0" w:lastRowFirstColumn="0" w:lastRowLastColumn="0"/>
+            <w:tcW w:w="1413" w:type="dxa"/>
             <w:tcBorders>
               <w:right w:val="nil"/>
-              <w:insideV w:val="nil"/>
             </w:tcBorders>
-            <w:shd w:color="auto" w:fill="5B9BD5" w:themeFill="accent1" w:val="clear"/>
-            <w:tcMar>
-              <w:left w:w="108" w:type="dxa"/>
-            </w:tcMar>
-          </w:tcPr>
-          <w:p>
-            <w:pPr>
-              <w:pStyle w:val="Normal"/>
-              <w:spacing w:lineRule="auto" w:line="240" w:before="0" w:after="0"/>
-              <w:rPr>
-                <w:b/>
-                <w:b/>
-                <w:bCs/>
-                <w:color w:val="FFFFFF" w:themeColor="background1"/>
-                <w:lang w:val="en-US"/>
-              </w:rPr>
-            </w:pPr>
-            <w:r>
-              <w:rPr>
-                <w:b/>
-                <w:bCs/>
-                <w:color w:val="FFFFFF" w:themeColor="background1"/>
-                <w:lang w:val="en-US"/>
-              </w:rPr>
-            </w:r>
-          </w:p>
-        </w:tc>
-        <w:tc>
-          <w:tcPr>
-            <w:tcW w:w="1015" w:type="dxa"/>
-            <w:tcBorders/>
-            <w:shd w:color="auto" w:fill="DEEAF6" w:themeFill="accent1" w:themeFillTint="33" w:val="clear"/>
-            <w:tcMar>
-              <w:left w:w="108" w:type="dxa"/>
-            </w:tcMar>
-          </w:tcPr>
-          <w:p>
-            <w:pPr>
-              <w:pStyle w:val="Normal"/>
-              <w:spacing w:lineRule="auto" w:line="240" w:before="0" w:after="0"/>
+            <w:tcMar>
+              <w:left w:w="108" w:type="dxa"/>
+            </w:tcMar>
+          </w:tcPr>
+          <w:p>
+            <w:pPr>
+              <w:spacing w:after="0" w:line="240" w:lineRule="auto"/>
+              <w:rPr>
+                <w:lang w:val="en-US"/>
+              </w:rPr>
+            </w:pPr>
+          </w:p>
+        </w:tc>
+        <w:tc>
+          <w:tcPr>
+            <w:tcW w:w="1016" w:type="dxa"/>
+            <w:tcMar>
+              <w:left w:w="108" w:type="dxa"/>
+            </w:tcMar>
+          </w:tcPr>
+          <w:p>
+            <w:pPr>
+              <w:spacing w:after="0" w:line="240" w:lineRule="auto"/>
               <w:jc w:val="center"/>
               <w:cnfStyle w:val="000000000000" w:firstRow="0" w:lastRow="0" w:firstColumn="0" w:lastColumn="0" w:oddVBand="0" w:evenVBand="0" w:oddHBand="0" w:evenHBand="0" w:firstRowFirstColumn="0" w:firstRowLastColumn="0" w:lastRowFirstColumn="0" w:lastRowLastColumn="0"/>
               <w:rPr>
@@ -1339,17 +1413,14 @@
         </w:tc>
         <w:tc>
           <w:tcPr>
-            <w:tcW w:w="2529" w:type="dxa"/>
-            <w:tcBorders/>
-            <w:shd w:color="auto" w:fill="DEEAF6" w:themeFill="accent1" w:themeFillTint="33" w:val="clear"/>
-            <w:tcMar>
-              <w:left w:w="108" w:type="dxa"/>
-            </w:tcMar>
-          </w:tcPr>
-          <w:p>
-            <w:pPr>
-              <w:pStyle w:val="Normal"/>
-              <w:spacing w:lineRule="auto" w:line="240" w:before="0" w:after="0"/>
+            <w:tcW w:w="2528" w:type="dxa"/>
+            <w:tcMar>
+              <w:left w:w="108" w:type="dxa"/>
+            </w:tcMar>
+          </w:tcPr>
+          <w:p>
+            <w:pPr>
+              <w:spacing w:after="0" w:line="240" w:lineRule="auto"/>
               <w:jc w:val="center"/>
               <w:cnfStyle w:val="000000000000" w:firstRow="0" w:lastRow="0" w:firstColumn="0" w:lastColumn="0" w:oddVBand="0" w:evenVBand="0" w:oddHBand="0" w:evenHBand="0" w:firstRowFirstColumn="0" w:firstRowLastColumn="0" w:lastRowFirstColumn="0" w:lastRowLastColumn="0"/>
               <w:rPr>
@@ -1366,17 +1437,14 @@
         </w:tc>
         <w:tc>
           <w:tcPr>
-            <w:tcW w:w="3963" w:type="dxa"/>
-            <w:tcBorders/>
-            <w:shd w:color="auto" w:fill="DEEAF6" w:themeFill="accent1" w:themeFillTint="33" w:val="clear"/>
-            <w:tcMar>
-              <w:left w:w="108" w:type="dxa"/>
-            </w:tcMar>
-          </w:tcPr>
-          <w:p>
-            <w:pPr>
-              <w:pStyle w:val="Normal"/>
-              <w:spacing w:lineRule="auto" w:line="240" w:before="0" w:after="0"/>
+            <w:tcW w:w="4105" w:type="dxa"/>
+            <w:tcMar>
+              <w:left w:w="108" w:type="dxa"/>
+            </w:tcMar>
+          </w:tcPr>
+          <w:p>
+            <w:pPr>
+              <w:spacing w:after="0" w:line="240" w:lineRule="auto"/>
               <w:cnfStyle w:val="000000000000" w:firstRow="0" w:lastRow="0" w:firstColumn="0" w:lastColumn="0" w:oddVBand="0" w:evenVBand="0" w:oddHBand="0" w:evenHBand="0" w:firstRowFirstColumn="0" w:firstRowLastColumn="0" w:lastRowFirstColumn="0" w:lastRowLastColumn="0"/>
               <w:rPr>
                 <w:lang w:val="en-US"/>
@@ -1386,6 +1454,13 @@
               <w:rPr>
                 <w:lang w:val="en-US"/>
               </w:rPr>
+              <w:t>UC 1 implemented and tested</w:t>
+            </w:r>
+            <w:r>
+              <w:rPr>
+                <w:lang w:val="en-US"/>
+              </w:rPr>
+              <w:t>, UI finished, Integration tests finished</w:t>
             </w:r>
           </w:p>
         </w:tc>
@@ -1396,52 +1471,34 @@
         </w:trPr>
         <w:tc>
           <w:tcPr>
-            <w:tcW w:w="1554" w:type="dxa"/>
             <w:cnfStyle w:val="001000000000" w:firstRow="0" w:lastRow="0" w:firstColumn="1" w:lastColumn="0" w:oddVBand="0" w:evenVBand="0" w:oddHBand="0" w:evenHBand="0" w:firstRowFirstColumn="0" w:firstRowLastColumn="0" w:lastRowFirstColumn="0" w:lastRowLastColumn="0"/>
+            <w:tcW w:w="1413" w:type="dxa"/>
             <w:tcBorders>
               <w:right w:val="nil"/>
-              <w:insideV w:val="nil"/>
             </w:tcBorders>
-            <w:shd w:color="auto" w:fill="5B9BD5" w:themeFill="accent1" w:val="clear"/>
-            <w:tcMar>
-              <w:left w:w="108" w:type="dxa"/>
-            </w:tcMar>
-          </w:tcPr>
-          <w:p>
-            <w:pPr>
-              <w:pStyle w:val="Normal"/>
-              <w:spacing w:lineRule="auto" w:line="240" w:before="0" w:after="0"/>
-              <w:rPr>
-                <w:b/>
-                <w:b/>
-                <w:bCs/>
-                <w:color w:val="FFFFFF" w:themeColor="background1"/>
-                <w:lang w:val="en-US"/>
-              </w:rPr>
-            </w:pPr>
-            <w:r>
-              <w:rPr>
-                <w:b/>
-                <w:bCs/>
-                <w:color w:val="FFFFFF" w:themeColor="background1"/>
-                <w:lang w:val="en-US"/>
-              </w:rPr>
-            </w:r>
-          </w:p>
-        </w:tc>
-        <w:tc>
-          <w:tcPr>
-            <w:tcW w:w="1015" w:type="dxa"/>
-            <w:tcBorders/>
-            <w:shd w:color="auto" w:fill="BDD6EE" w:themeFill="accent1" w:themeFillTint="66" w:val="clear"/>
-            <w:tcMar>
-              <w:left w:w="108" w:type="dxa"/>
-            </w:tcMar>
-          </w:tcPr>
-          <w:p>
-            <w:pPr>
-              <w:pStyle w:val="Normal"/>
-              <w:spacing w:lineRule="auto" w:line="240" w:before="0" w:after="0"/>
+            <w:tcMar>
+              <w:left w:w="108" w:type="dxa"/>
+            </w:tcMar>
+          </w:tcPr>
+          <w:p>
+            <w:pPr>
+              <w:spacing w:after="0" w:line="240" w:lineRule="auto"/>
+              <w:rPr>
+                <w:lang w:val="en-US"/>
+              </w:rPr>
+            </w:pPr>
+          </w:p>
+        </w:tc>
+        <w:tc>
+          <w:tcPr>
+            <w:tcW w:w="1016" w:type="dxa"/>
+            <w:tcMar>
+              <w:left w:w="108" w:type="dxa"/>
+            </w:tcMar>
+          </w:tcPr>
+          <w:p>
+            <w:pPr>
+              <w:spacing w:after="0" w:line="240" w:lineRule="auto"/>
               <w:jc w:val="center"/>
               <w:cnfStyle w:val="000000100000" w:firstRow="0" w:lastRow="0" w:firstColumn="0" w:lastColumn="0" w:oddVBand="0" w:evenVBand="0" w:oddHBand="1" w:evenHBand="0" w:firstRowFirstColumn="0" w:firstRowLastColumn="0" w:lastRowFirstColumn="0" w:lastRowLastColumn="0"/>
               <w:rPr>
@@ -1458,17 +1515,14 @@
         </w:tc>
         <w:tc>
           <w:tcPr>
-            <w:tcW w:w="2529" w:type="dxa"/>
-            <w:tcBorders/>
-            <w:shd w:color="auto" w:fill="BDD6EE" w:themeFill="accent1" w:themeFillTint="66" w:val="clear"/>
-            <w:tcMar>
-              <w:left w:w="108" w:type="dxa"/>
-            </w:tcMar>
-          </w:tcPr>
-          <w:p>
-            <w:pPr>
-              <w:pStyle w:val="Normal"/>
-              <w:spacing w:lineRule="auto" w:line="240" w:before="0" w:after="0"/>
+            <w:tcW w:w="2528" w:type="dxa"/>
+            <w:tcMar>
+              <w:left w:w="108" w:type="dxa"/>
+            </w:tcMar>
+          </w:tcPr>
+          <w:p>
+            <w:pPr>
+              <w:spacing w:after="0" w:line="240" w:lineRule="auto"/>
               <w:jc w:val="center"/>
               <w:cnfStyle w:val="000000100000" w:firstRow="0" w:lastRow="0" w:firstColumn="0" w:lastColumn="0" w:oddVBand="0" w:evenVBand="0" w:oddHBand="1" w:evenHBand="0" w:firstRowFirstColumn="0" w:firstRowLastColumn="0" w:lastRowFirstColumn="0" w:lastRowLastColumn="0"/>
               <w:rPr>
@@ -1485,17 +1539,14 @@
         </w:tc>
         <w:tc>
           <w:tcPr>
-            <w:tcW w:w="3963" w:type="dxa"/>
-            <w:tcBorders/>
-            <w:shd w:color="auto" w:fill="BDD6EE" w:themeFill="accent1" w:themeFillTint="66" w:val="clear"/>
-            <w:tcMar>
-              <w:left w:w="108" w:type="dxa"/>
-            </w:tcMar>
-          </w:tcPr>
-          <w:p>
-            <w:pPr>
-              <w:pStyle w:val="Normal"/>
-              <w:spacing w:lineRule="auto" w:line="240" w:before="0" w:after="0"/>
+            <w:tcW w:w="4105" w:type="dxa"/>
+            <w:tcMar>
+              <w:left w:w="108" w:type="dxa"/>
+            </w:tcMar>
+          </w:tcPr>
+          <w:p>
+            <w:pPr>
+              <w:spacing w:after="0" w:line="240" w:lineRule="auto"/>
               <w:cnfStyle w:val="000000100000" w:firstRow="0" w:lastRow="0" w:firstColumn="0" w:lastColumn="0" w:oddVBand="0" w:evenVBand="0" w:oddHBand="1" w:evenHBand="0" w:firstRowFirstColumn="0" w:firstRowLastColumn="0" w:lastRowFirstColumn="0" w:lastRowLastColumn="0"/>
               <w:rPr>
                 <w:lang w:val="en-US"/>
@@ -1505,47 +1556,32 @@
               <w:rPr>
                 <w:lang w:val="en-US"/>
               </w:rPr>
+              <w:t>Cushion</w:t>
             </w:r>
           </w:p>
         </w:tc>
       </w:tr>
       <w:tr>
-        <w:trPr/>
-        <w:tc>
-          <w:tcPr>
-            <w:tcW w:w="1554" w:type="dxa"/>
+        <w:tc>
+          <w:tcPr>
             <w:cnfStyle w:val="001000000000" w:firstRow="0" w:lastRow="0" w:firstColumn="1" w:lastColumn="0" w:oddVBand="0" w:evenVBand="0" w:oddHBand="0" w:evenHBand="0" w:firstRowFirstColumn="0" w:firstRowLastColumn="0" w:lastRowFirstColumn="0" w:lastRowLastColumn="0"/>
+            <w:tcW w:w="1413" w:type="dxa"/>
             <w:tcBorders>
               <w:right w:val="nil"/>
-              <w:insideV w:val="nil"/>
             </w:tcBorders>
-            <w:shd w:color="auto" w:fill="5B9BD5" w:themeFill="accent1" w:val="clear"/>
-            <w:tcMar>
-              <w:left w:w="108" w:type="dxa"/>
-            </w:tcMar>
-          </w:tcPr>
-          <w:p>
-            <w:pPr>
-              <w:pStyle w:val="Normal"/>
-              <w:spacing w:lineRule="auto" w:line="240" w:before="0" w:after="0"/>
-              <w:rPr>
-                <w:lang w:val="en-US"/>
-              </w:rPr>
-            </w:pPr>
-            <w:r>
-              <w:rPr>
-                <w:b/>
-                <w:bCs/>
-                <w:color w:val="FFFFFF" w:themeColor="background1"/>
-                <w:lang w:val="en-US"/>
-              </w:rPr>
-              <w:t xml:space="preserve">        </w:t>
-            </w:r>
-            <w:r>
-              <w:rPr>
-                <w:b/>
-                <w:bCs/>
-                <w:color w:val="FFFFFF" w:themeColor="background1"/>
+            <w:tcMar>
+              <w:left w:w="108" w:type="dxa"/>
+            </w:tcMar>
+          </w:tcPr>
+          <w:p>
+            <w:pPr>
+              <w:spacing w:after="0" w:line="240" w:lineRule="auto"/>
+              <w:rPr>
+                <w:lang w:val="en-US"/>
+              </w:rPr>
+            </w:pPr>
+            <w:r>
+              <w:rPr>
                 <w:lang w:val="en-US"/>
               </w:rPr>
               <w:t>Milestone</w:t>
@@ -1554,17 +1590,14 @@
         </w:tc>
         <w:tc>
           <w:tcPr>
-            <w:tcW w:w="1015" w:type="dxa"/>
-            <w:tcBorders/>
-            <w:shd w:color="auto" w:fill="DEEAF6" w:themeFill="accent1" w:themeFillTint="33" w:val="clear"/>
-            <w:tcMar>
-              <w:left w:w="108" w:type="dxa"/>
-            </w:tcMar>
-          </w:tcPr>
-          <w:p>
-            <w:pPr>
-              <w:pStyle w:val="Normal"/>
-              <w:spacing w:lineRule="auto" w:line="240" w:before="0" w:after="0"/>
+            <w:tcW w:w="1016" w:type="dxa"/>
+            <w:tcMar>
+              <w:left w:w="108" w:type="dxa"/>
+            </w:tcMar>
+          </w:tcPr>
+          <w:p>
+            <w:pPr>
+              <w:spacing w:after="0" w:line="240" w:lineRule="auto"/>
               <w:jc w:val="center"/>
               <w:cnfStyle w:val="000000000000" w:firstRow="0" w:lastRow="0" w:firstColumn="0" w:lastColumn="0" w:oddVBand="0" w:evenVBand="0" w:oddHBand="0" w:evenHBand="0" w:firstRowFirstColumn="0" w:firstRowLastColumn="0" w:lastRowFirstColumn="0" w:lastRowLastColumn="0"/>
               <w:rPr>
@@ -1581,17 +1614,14 @@
         </w:tc>
         <w:tc>
           <w:tcPr>
-            <w:tcW w:w="2529" w:type="dxa"/>
-            <w:tcBorders/>
-            <w:shd w:color="auto" w:fill="DEEAF6" w:themeFill="accent1" w:themeFillTint="33" w:val="clear"/>
-            <w:tcMar>
-              <w:left w:w="108" w:type="dxa"/>
-            </w:tcMar>
-          </w:tcPr>
-          <w:p>
-            <w:pPr>
-              <w:pStyle w:val="Normal"/>
-              <w:spacing w:lineRule="auto" w:line="240" w:before="0" w:after="0"/>
+            <w:tcW w:w="2528" w:type="dxa"/>
+            <w:tcMar>
+              <w:left w:w="108" w:type="dxa"/>
+            </w:tcMar>
+          </w:tcPr>
+          <w:p>
+            <w:pPr>
+              <w:spacing w:after="0" w:line="240" w:lineRule="auto"/>
               <w:jc w:val="center"/>
               <w:cnfStyle w:val="000000000000" w:firstRow="0" w:lastRow="0" w:firstColumn="0" w:lastColumn="0" w:oddVBand="0" w:evenVBand="0" w:oddHBand="0" w:evenHBand="0" w:firstRowFirstColumn="0" w:firstRowLastColumn="0" w:lastRowFirstColumn="0" w:lastRowLastColumn="0"/>
               <w:rPr>
@@ -1608,17 +1638,14 @@
         </w:tc>
         <w:tc>
           <w:tcPr>
-            <w:tcW w:w="3963" w:type="dxa"/>
-            <w:tcBorders/>
-            <w:shd w:color="auto" w:fill="DEEAF6" w:themeFill="accent1" w:themeFillTint="33" w:val="clear"/>
-            <w:tcMar>
-              <w:left w:w="108" w:type="dxa"/>
-            </w:tcMar>
-          </w:tcPr>
-          <w:p>
-            <w:pPr>
-              <w:pStyle w:val="Normal"/>
-              <w:spacing w:lineRule="auto" w:line="240" w:before="0" w:after="0"/>
+            <w:tcW w:w="4105" w:type="dxa"/>
+            <w:tcMar>
+              <w:left w:w="108" w:type="dxa"/>
+            </w:tcMar>
+          </w:tcPr>
+          <w:p>
+            <w:pPr>
+              <w:spacing w:after="0" w:line="240" w:lineRule="auto"/>
               <w:cnfStyle w:val="000000000000" w:firstRow="0" w:lastRow="0" w:firstColumn="0" w:lastColumn="0" w:oddVBand="0" w:evenVBand="0" w:oddHBand="0" w:evenHBand="0" w:firstRowFirstColumn="0" w:firstRowLastColumn="0" w:lastRowFirstColumn="0" w:lastRowLastColumn="0"/>
               <w:rPr>
                 <w:lang w:val="en-US"/>
@@ -1628,6 +1655,7 @@
               <w:rPr>
                 <w:lang w:val="en-US"/>
               </w:rPr>
+              <w:t>Product finished, System tests finished, Documentation finished</w:t>
             </w:r>
           </w:p>
         </w:tc>
@@ -1635,113 +1663,123 @@
     </w:tbl>
     <w:p>
       <w:pPr>
-        <w:pStyle w:val="Normal"/>
-        <w:spacing w:before="0" w:after="160"/>
-        <w:rPr/>
-      </w:pPr>
-      <w:r>
-        <w:rPr/>
-      </w:r>
+        <w:rPr>
+          <w:lang w:val="en-US"/>
+        </w:rPr>
+      </w:pPr>
     </w:p>
     <w:sectPr>
-      <w:type w:val="nextPage"/>
       <w:pgSz w:w="11906" w:h="16838"/>
-      <w:pgMar w:left="1417" w:right="1417" w:header="0" w:top="1417" w:footer="0" w:bottom="1134" w:gutter="0"/>
-      <w:pgNumType w:fmt="decimal"/>
-      <w:formProt w:val="false"/>
-      <w:textDirection w:val="lrTb"/>
-      <w:docGrid w:type="default" w:linePitch="360" w:charSpace="4096"/>
+      <w:pgMar w:top="1417" w:right="1417" w:bottom="1134" w:left="1417" w:header="0" w:footer="0" w:gutter="0"/>
+      <w:cols w:space="720"/>
+      <w:formProt w:val="0"/>
+      <w:docGrid w:linePitch="360" w:charSpace="4096"/>
     </w:sectPr>
   </w:body>
 </w:document>
 </file>
 
 <file path=word/numbering.xml><?xml version="1.0" encoding="utf-8"?>
-<w:numbering xmlns:w="http://schemas.openxmlformats.org/wordprocessingml/2006/main" xmlns:o="urn:schemas-microsoft-com:office:office" xmlns:r="http://schemas.openxmlformats.org/officeDocument/2006/relationships" xmlns:v="urn:schemas-microsoft-com:vml">
-  <w:abstractNum w:abstractNumId="1">
+<w:numbering xmlns:wpc="http://schemas.microsoft.com/office/word/2010/wordprocessingCanvas" xmlns:cx="http://schemas.microsoft.com/office/drawing/2014/chartex" xmlns:cx1="http://schemas.microsoft.com/office/drawing/2015/9/8/chartex" xmlns:cx2="http://schemas.microsoft.com/office/drawing/2015/10/21/chartex" xmlns:cx3="http://schemas.microsoft.com/office/drawing/2016/5/9/chartex" xmlns:cx4="http://schemas.microsoft.com/office/drawing/2016/5/10/chartex" xmlns:cx5="http://schemas.microsoft.com/office/drawing/2016/5/11/chartex" xmlns:cx6="http://schemas.microsoft.com/office/drawing/2016/5/12/chartex" xmlns:cx7="http://schemas.microsoft.com/office/drawing/2016/5/13/chartex" xmlns:cx8="http://schemas.microsoft.com/office/drawing/2016/5/14/chartex" xmlns:mc="http://schemas.openxmlformats.org/markup-compatibility/2006" xmlns:aink="http://schemas.microsoft.com/office/drawing/2016/ink" xmlns:am3d="http://schemas.microsoft.com/office/drawing/2017/model3d" xmlns:o="urn:schemas-microsoft-com:office:office" xmlns:r="http://schemas.openxmlformats.org/officeDocument/2006/relationships" xmlns:m="http://schemas.openxmlformats.org/officeDocument/2006/math" xmlns:v="urn:schemas-microsoft-com:vml" xmlns:wp14="http://schemas.microsoft.com/office/word/2010/wordprocessingDrawing" xmlns:wp="http://schemas.openxmlformats.org/drawingml/2006/wordprocessingDrawing" xmlns:w10="urn:schemas-microsoft-com:office:word" xmlns:w="http://schemas.openxmlformats.org/wordprocessingml/2006/main" xmlns:w14="http://schemas.microsoft.com/office/word/2010/wordml" xmlns:w15="http://schemas.microsoft.com/office/word/2012/wordml" xmlns:w16cid="http://schemas.microsoft.com/office/word/2016/wordml/cid" xmlns:w16se="http://schemas.microsoft.com/office/word/2015/wordml/symex" xmlns:wpg="http://schemas.microsoft.com/office/word/2010/wordprocessingGroup" xmlns:wpi="http://schemas.microsoft.com/office/word/2010/wordprocessingInk" xmlns:wne="http://schemas.microsoft.com/office/word/2006/wordml" xmlns:wps="http://schemas.microsoft.com/office/word/2010/wordprocessingShape" mc:Ignorable="w14 w15 w16se w16cid wp14">
+  <w:abstractNum w:abstractNumId="0" w15:restartNumberingAfterBreak="0">
+    <w:nsid w:val="2682060E"/>
+    <w:multiLevelType w:val="multilevel"/>
+    <w:tmpl w:val="E4A2C072"/>
     <w:lvl w:ilvl="0">
       <w:start w:val="1"/>
-      <w:numFmt w:val="decimal"/>
-      <w:lvlText w:val="%1."/>
+      <w:numFmt w:val="none"/>
+      <w:suff w:val="nothing"/>
+      <w:lvlText w:val=""/>
       <w:lvlJc w:val="left"/>
       <w:pPr>
-        <w:ind w:left="720" w:hanging="360"/>
+        <w:ind w:left="0" w:firstLine="0"/>
       </w:pPr>
     </w:lvl>
     <w:lvl w:ilvl="1">
       <w:start w:val="1"/>
-      <w:numFmt w:val="lowerLetter"/>
-      <w:lvlText w:val="%2."/>
+      <w:numFmt w:val="none"/>
+      <w:suff w:val="nothing"/>
+      <w:lvlText w:val=""/>
       <w:lvlJc w:val="left"/>
       <w:pPr>
-        <w:ind w:left="1440" w:hanging="360"/>
+        <w:ind w:left="0" w:firstLine="0"/>
       </w:pPr>
     </w:lvl>
     <w:lvl w:ilvl="2">
       <w:start w:val="1"/>
-      <w:numFmt w:val="lowerRoman"/>
-      <w:lvlText w:val="%3."/>
-      <w:lvlJc w:val="right"/>
-      <w:pPr>
-        <w:ind w:left="2160" w:hanging="180"/>
+      <w:numFmt w:val="none"/>
+      <w:suff w:val="nothing"/>
+      <w:lvlText w:val=""/>
+      <w:lvlJc w:val="left"/>
+      <w:pPr>
+        <w:ind w:left="0" w:firstLine="0"/>
       </w:pPr>
     </w:lvl>
     <w:lvl w:ilvl="3">
       <w:start w:val="1"/>
-      <w:numFmt w:val="decimal"/>
-      <w:lvlText w:val="%4."/>
+      <w:numFmt w:val="none"/>
+      <w:suff w:val="nothing"/>
+      <w:lvlText w:val=""/>
       <w:lvlJc w:val="left"/>
       <w:pPr>
-        <w:ind w:left="2880" w:hanging="360"/>
+        <w:ind w:left="0" w:firstLine="0"/>
       </w:pPr>
     </w:lvl>
     <w:lvl w:ilvl="4">
       <w:start w:val="1"/>
-      <w:numFmt w:val="lowerLetter"/>
-      <w:lvlText w:val="%5."/>
+      <w:numFmt w:val="none"/>
+      <w:suff w:val="nothing"/>
+      <w:lvlText w:val=""/>
       <w:lvlJc w:val="left"/>
       <w:pPr>
-        <w:ind w:left="3600" w:hanging="360"/>
+        <w:ind w:left="0" w:firstLine="0"/>
       </w:pPr>
     </w:lvl>
     <w:lvl w:ilvl="5">
       <w:start w:val="1"/>
-      <w:numFmt w:val="lowerRoman"/>
-      <w:lvlText w:val="%6."/>
-      <w:lvlJc w:val="right"/>
-      <w:pPr>
-        <w:ind w:left="4320" w:hanging="180"/>
+      <w:numFmt w:val="none"/>
+      <w:suff w:val="nothing"/>
+      <w:lvlText w:val=""/>
+      <w:lvlJc w:val="left"/>
+      <w:pPr>
+        <w:ind w:left="0" w:firstLine="0"/>
       </w:pPr>
     </w:lvl>
     <w:lvl w:ilvl="6">
       <w:start w:val="1"/>
-      <w:numFmt w:val="decimal"/>
-      <w:lvlText w:val="%7."/>
+      <w:numFmt w:val="none"/>
+      <w:suff w:val="nothing"/>
+      <w:lvlText w:val=""/>
       <w:lvlJc w:val="left"/>
       <w:pPr>
-        <w:ind w:left="5040" w:hanging="360"/>
+        <w:ind w:left="0" w:firstLine="0"/>
       </w:pPr>
     </w:lvl>
     <w:lvl w:ilvl="7">
       <w:start w:val="1"/>
-      <w:numFmt w:val="lowerLetter"/>
-      <w:lvlText w:val="%8."/>
+      <w:numFmt w:val="none"/>
+      <w:suff w:val="nothing"/>
+      <w:lvlText w:val=""/>
       <w:lvlJc w:val="left"/>
       <w:pPr>
-        <w:ind w:left="5760" w:hanging="360"/>
+        <w:ind w:left="0" w:firstLine="0"/>
       </w:pPr>
     </w:lvl>
     <w:lvl w:ilvl="8">
       <w:start w:val="1"/>
-      <w:numFmt w:val="lowerRoman"/>
-      <w:lvlText w:val="%9."/>
-      <w:lvlJc w:val="right"/>
-      <w:pPr>
-        <w:ind w:left="6480" w:hanging="180"/>
+      <w:numFmt w:val="none"/>
+      <w:suff w:val="nothing"/>
+      <w:lvlText w:val=""/>
+      <w:lvlJc w:val="left"/>
+      <w:pPr>
+        <w:ind w:left="0" w:firstLine="0"/>
       </w:pPr>
     </w:lvl>
   </w:abstractNum>
-  <w:abstractNum w:abstractNumId="2">
+  <w:abstractNum w:abstractNumId="1" w15:restartNumberingAfterBreak="0">
+    <w:nsid w:val="51FD2CA5"/>
+    <w:multiLevelType w:val="multilevel"/>
+    <w:tmpl w:val="06CE66C6"/>
     <w:lvl w:ilvl="0">
       <w:start w:val="1"/>
       <w:numFmt w:val="bullet"/>
@@ -1764,7 +1802,6 @@
       </w:pPr>
       <w:rPr>
         <w:rFonts w:ascii="Courier New" w:hAnsi="Courier New" w:cs="Courier New" w:hint="default"/>
-        <w:rFonts w:cs="Courier New"/>
       </w:rPr>
     </w:lvl>
     <w:lvl w:ilvl="2">
@@ -1801,7 +1838,6 @@
       </w:pPr>
       <w:rPr>
         <w:rFonts w:ascii="Courier New" w:hAnsi="Courier New" w:cs="Courier New" w:hint="default"/>
-        <w:rFonts w:cs="Courier New"/>
       </w:rPr>
     </w:lvl>
     <w:lvl w:ilvl="5">
@@ -1838,7 +1874,6 @@
       </w:pPr>
       <w:rPr>
         <w:rFonts w:ascii="Courier New" w:hAnsi="Courier New" w:cs="Courier New" w:hint="default"/>
-        <w:rFonts w:cs="Courier New"/>
       </w:rPr>
     </w:lvl>
     <w:lvl w:ilvl="8">
@@ -1854,136 +1889,128 @@
       </w:rPr>
     </w:lvl>
   </w:abstractNum>
-  <w:abstractNum w:abstractNumId="3">
+  <w:abstractNum w:abstractNumId="2" w15:restartNumberingAfterBreak="0">
+    <w:nsid w:val="75D67458"/>
+    <w:multiLevelType w:val="multilevel"/>
+    <w:tmpl w:val="37121FC2"/>
     <w:lvl w:ilvl="0">
       <w:start w:val="1"/>
-      <w:numFmt w:val="none"/>
-      <w:suff w:val="nothing"/>
-      <w:lvlText w:val=""/>
+      <w:numFmt w:val="decimal"/>
+      <w:lvlText w:val="%1."/>
       <w:lvlJc w:val="left"/>
       <w:pPr>
-        <w:ind w:left="0" w:hanging="0"/>
+        <w:ind w:left="720" w:hanging="360"/>
       </w:pPr>
     </w:lvl>
     <w:lvl w:ilvl="1">
       <w:start w:val="1"/>
-      <w:numFmt w:val="none"/>
-      <w:suff w:val="nothing"/>
-      <w:lvlText w:val=""/>
+      <w:numFmt w:val="lowerLetter"/>
+      <w:lvlText w:val="%2."/>
       <w:lvlJc w:val="left"/>
       <w:pPr>
-        <w:ind w:left="0" w:hanging="0"/>
+        <w:ind w:left="1440" w:hanging="360"/>
       </w:pPr>
     </w:lvl>
     <w:lvl w:ilvl="2">
       <w:start w:val="1"/>
-      <w:numFmt w:val="none"/>
-      <w:suff w:val="nothing"/>
-      <w:lvlText w:val=""/>
-      <w:lvlJc w:val="left"/>
-      <w:pPr>
-        <w:ind w:left="0" w:hanging="0"/>
+      <w:numFmt w:val="lowerRoman"/>
+      <w:lvlText w:val="%3."/>
+      <w:lvlJc w:val="right"/>
+      <w:pPr>
+        <w:ind w:left="2160" w:hanging="180"/>
       </w:pPr>
     </w:lvl>
     <w:lvl w:ilvl="3">
       <w:start w:val="1"/>
-      <w:numFmt w:val="none"/>
-      <w:suff w:val="nothing"/>
-      <w:lvlText w:val=""/>
+      <w:numFmt w:val="decimal"/>
+      <w:lvlText w:val="%4."/>
       <w:lvlJc w:val="left"/>
       <w:pPr>
-        <w:ind w:left="0" w:hanging="0"/>
+        <w:ind w:left="2880" w:hanging="360"/>
       </w:pPr>
     </w:lvl>
     <w:lvl w:ilvl="4">
       <w:start w:val="1"/>
-      <w:numFmt w:val="none"/>
-      <w:suff w:val="nothing"/>
-      <w:lvlText w:val=""/>
+      <w:numFmt w:val="lowerLetter"/>
+      <w:lvlText w:val="%5."/>
       <w:lvlJc w:val="left"/>
       <w:pPr>
-        <w:ind w:left="0" w:hanging="0"/>
+        <w:ind w:left="3600" w:hanging="360"/>
       </w:pPr>
     </w:lvl>
     <w:lvl w:ilvl="5">
       <w:start w:val="1"/>
-      <w:numFmt w:val="none"/>
-      <w:suff w:val="nothing"/>
-      <w:lvlText w:val=""/>
-      <w:lvlJc w:val="left"/>
-      <w:pPr>
-        <w:ind w:left="0" w:hanging="0"/>
+      <w:numFmt w:val="lowerRoman"/>
+      <w:lvlText w:val="%6."/>
+      <w:lvlJc w:val="right"/>
+      <w:pPr>
+        <w:ind w:left="4320" w:hanging="180"/>
       </w:pPr>
     </w:lvl>
     <w:lvl w:ilvl="6">
       <w:start w:val="1"/>
-      <w:numFmt w:val="none"/>
-      <w:suff w:val="nothing"/>
-      <w:lvlText w:val=""/>
+      <w:numFmt w:val="decimal"/>
+      <w:lvlText w:val="%7."/>
       <w:lvlJc w:val="left"/>
       <w:pPr>
-        <w:ind w:left="0" w:hanging="0"/>
+        <w:ind w:left="5040" w:hanging="360"/>
       </w:pPr>
     </w:lvl>
     <w:lvl w:ilvl="7">
       <w:start w:val="1"/>
-      <w:numFmt w:val="none"/>
-      <w:suff w:val="nothing"/>
-      <w:lvlText w:val=""/>
+      <w:numFmt w:val="lowerLetter"/>
+      <w:lvlText w:val="%8."/>
       <w:lvlJc w:val="left"/>
       <w:pPr>
-        <w:ind w:left="0" w:hanging="0"/>
+        <w:ind w:left="5760" w:hanging="360"/>
       </w:pPr>
     </w:lvl>
     <w:lvl w:ilvl="8">
       <w:start w:val="1"/>
-      <w:numFmt w:val="none"/>
-      <w:suff w:val="nothing"/>
-      <w:lvlText w:val=""/>
-      <w:lvlJc w:val="left"/>
-      <w:pPr>
-        <w:ind w:left="0" w:hanging="0"/>
+      <w:numFmt w:val="lowerRoman"/>
+      <w:lvlText w:val="%9."/>
+      <w:lvlJc w:val="right"/>
+      <w:pPr>
+        <w:ind w:left="6480" w:hanging="180"/>
       </w:pPr>
     </w:lvl>
   </w:abstractNum>
   <w:num w:numId="1">
+    <w:abstractNumId w:val="2"/>
+  </w:num>
+  <w:num w:numId="2">
     <w:abstractNumId w:val="1"/>
   </w:num>
-  <w:num w:numId="2">
-    <w:abstractNumId w:val="2"/>
-  </w:num>
   <w:num w:numId="3">
-    <w:abstractNumId w:val="3"/>
+    <w:abstractNumId w:val="0"/>
   </w:num>
 </w:numbering>
 </file>
 
 <file path=word/styles.xml><?xml version="1.0" encoding="utf-8"?>
-<w:styles xmlns:w="http://schemas.openxmlformats.org/wordprocessingml/2006/main" xmlns:w14="http://schemas.microsoft.com/office/word/2010/wordml" xmlns:mc="http://schemas.openxmlformats.org/markup-compatibility/2006" mc:Ignorable="w14">
+<w:styles xmlns:mc="http://schemas.openxmlformats.org/markup-compatibility/2006" xmlns:r="http://schemas.openxmlformats.org/officeDocument/2006/relationships" xmlns:w="http://schemas.openxmlformats.org/wordprocessingml/2006/main" xmlns:w14="http://schemas.microsoft.com/office/word/2010/wordml" xmlns:w15="http://schemas.microsoft.com/office/word/2012/wordml" xmlns:w16cid="http://schemas.microsoft.com/office/word/2016/wordml/cid" xmlns:w16se="http://schemas.microsoft.com/office/word/2015/wordml/symex" mc:Ignorable="w14 w15 w16se w16cid">
   <w:docDefaults>
     <w:rPrDefault>
       <w:rPr>
-        <w:rFonts w:ascii="Calibri" w:hAnsi="Calibri" w:eastAsia="ＭＳ 明朝" w:cs="" w:asciiTheme="minorHAnsi" w:cstheme="minorBidi" w:eastAsiaTheme="minorEastAsia" w:hAnsiTheme="minorHAnsi"/>
+        <w:rFonts w:asciiTheme="minorHAnsi" w:eastAsiaTheme="minorEastAsia" w:hAnsiTheme="minorHAnsi" w:cstheme="minorBidi"/>
         <w:sz w:val="22"/>
         <w:szCs w:val="22"/>
         <w:lang w:val="de-CH" w:eastAsia="ja-JP" w:bidi="ar-SA"/>
       </w:rPr>
     </w:rPrDefault>
-    <w:pPrDefault>
-      <w:pPr/>
-    </w:pPrDefault>
+    <w:pPrDefault/>
   </w:docDefaults>
   <w:latentStyles w:defLockedState="0" w:defUIPriority="99" w:defSemiHidden="0" w:defUnhideWhenUsed="0" w:defQFormat="0" w:count="375">
     <w:lsdException w:name="Normal" w:uiPriority="0" w:qFormat="1"/>
     <w:lsdException w:name="heading 1" w:uiPriority="9" w:qFormat="1"/>
-    <w:lsdException w:name="heading 2" w:uiPriority="9" w:semiHidden="1" w:unhideWhenUsed="1" w:qFormat="1"/>
-    <w:lsdException w:name="heading 3" w:uiPriority="9" w:semiHidden="1" w:unhideWhenUsed="1" w:qFormat="1"/>
-    <w:lsdException w:name="heading 4" w:uiPriority="9" w:semiHidden="1" w:unhideWhenUsed="1" w:qFormat="1"/>
-    <w:lsdException w:name="heading 5" w:uiPriority="9" w:semiHidden="1" w:unhideWhenUsed="1" w:qFormat="1"/>
-    <w:lsdException w:name="heading 6" w:uiPriority="9" w:semiHidden="1" w:unhideWhenUsed="1" w:qFormat="1"/>
-    <w:lsdException w:name="heading 7" w:uiPriority="9" w:semiHidden="1" w:unhideWhenUsed="1" w:qFormat="1"/>
-    <w:lsdException w:name="heading 8" w:uiPriority="9" w:semiHidden="1" w:unhideWhenUsed="1" w:qFormat="1"/>
-    <w:lsdException w:name="heading 9" w:uiPriority="9" w:semiHidden="1" w:unhideWhenUsed="1" w:qFormat="1"/>
+    <w:lsdException w:name="heading 2" w:semiHidden="1" w:uiPriority="9" w:unhideWhenUsed="1" w:qFormat="1"/>
+    <w:lsdException w:name="heading 3" w:semiHidden="1" w:uiPriority="9" w:unhideWhenUsed="1" w:qFormat="1"/>
+    <w:lsdException w:name="heading 4" w:semiHidden="1" w:uiPriority="9" w:unhideWhenUsed="1" w:qFormat="1"/>
+    <w:lsdException w:name="heading 5" w:semiHidden="1" w:uiPriority="9" w:unhideWhenUsed="1" w:qFormat="1"/>
+    <w:lsdException w:name="heading 6" w:semiHidden="1" w:uiPriority="9" w:unhideWhenUsed="1" w:qFormat="1"/>
+    <w:lsdException w:name="heading 7" w:semiHidden="1" w:uiPriority="9" w:unhideWhenUsed="1" w:qFormat="1"/>
+    <w:lsdException w:name="heading 8" w:semiHidden="1" w:uiPriority="9" w:unhideWhenUsed="1" w:qFormat="1"/>
+    <w:lsdException w:name="heading 9" w:semiHidden="1" w:uiPriority="9" w:unhideWhenUsed="1" w:qFormat="1"/>
     <w:lsdException w:name="index 1" w:semiHidden="1" w:unhideWhenUsed="1"/>
     <w:lsdException w:name="index 2" w:semiHidden="1" w:unhideWhenUsed="1"/>
     <w:lsdException w:name="index 3" w:semiHidden="1" w:unhideWhenUsed="1"/>
@@ -1993,22 +2020,22 @@
     <w:lsdException w:name="index 7" w:semiHidden="1" w:unhideWhenUsed="1"/>
     <w:lsdException w:name="index 8" w:semiHidden="1" w:unhideWhenUsed="1"/>
     <w:lsdException w:name="index 9" w:semiHidden="1" w:unhideWhenUsed="1"/>
-    <w:lsdException w:name="toc 1" w:uiPriority="39" w:semiHidden="1" w:unhideWhenUsed="1"/>
-    <w:lsdException w:name="toc 2" w:uiPriority="39" w:semiHidden="1" w:unhideWhenUsed="1"/>
-    <w:lsdException w:name="toc 3" w:uiPriority="39" w:semiHidden="1" w:unhideWhenUsed="1"/>
-    <w:lsdException w:name="toc 4" w:uiPriority="39" w:semiHidden="1" w:unhideWhenUsed="1"/>
-    <w:lsdException w:name="toc 5" w:uiPriority="39" w:semiHidden="1" w:unhideWhenUsed="1"/>
-    <w:lsdException w:name="toc 6" w:uiPriority="39" w:semiHidden="1" w:unhideWhenUsed="1"/>
-    <w:lsdException w:name="toc 7" w:uiPriority="39" w:semiHidden="1" w:unhideWhenUsed="1"/>
-    <w:lsdException w:name="toc 8" w:uiPriority="39" w:semiHidden="1" w:unhideWhenUsed="1"/>
-    <w:lsdException w:name="toc 9" w:uiPriority="39" w:semiHidden="1" w:unhideWhenUsed="1"/>
+    <w:lsdException w:name="toc 1" w:semiHidden="1" w:uiPriority="39" w:unhideWhenUsed="1"/>
+    <w:lsdException w:name="toc 2" w:semiHidden="1" w:uiPriority="39" w:unhideWhenUsed="1"/>
+    <w:lsdException w:name="toc 3" w:semiHidden="1" w:uiPriority="39" w:unhideWhenUsed="1"/>
+    <w:lsdException w:name="toc 4" w:semiHidden="1" w:uiPriority="39" w:unhideWhenUsed="1"/>
+    <w:lsdException w:name="toc 5" w:semiHidden="1" w:uiPriority="39" w:unhideWhenUsed="1"/>
+    <w:lsdException w:name="toc 6" w:semiHidden="1" w:uiPriority="39" w:unhideWhenUsed="1"/>
+    <w:lsdException w:name="toc 7" w:semiHidden="1" w:uiPriority="39" w:unhideWhenUsed="1"/>
+    <w:lsdException w:name="toc 8" w:semiHidden="1" w:uiPriority="39" w:unhideWhenUsed="1"/>
+    <w:lsdException w:name="toc 9" w:semiHidden="1" w:uiPriority="39" w:unhideWhenUsed="1"/>
     <w:lsdException w:name="Normal Indent" w:semiHidden="1" w:unhideWhenUsed="1"/>
     <w:lsdException w:name="footnote text" w:semiHidden="1" w:unhideWhenUsed="1"/>
     <w:lsdException w:name="annotation text" w:semiHidden="1" w:unhideWhenUsed="1"/>
     <w:lsdException w:name="header" w:semiHidden="1" w:unhideWhenUsed="1"/>
     <w:lsdException w:name="footer" w:semiHidden="1" w:unhideWhenUsed="1"/>
     <w:lsdException w:name="index heading" w:semiHidden="1" w:unhideWhenUsed="1"/>
-    <w:lsdException w:name="caption" w:uiPriority="35" w:semiHidden="1" w:unhideWhenUsed="1" w:qFormat="1"/>
+    <w:lsdException w:name="caption" w:semiHidden="1" w:uiPriority="35" w:unhideWhenUsed="1" w:qFormat="1"/>
     <w:lsdException w:name="table of figures" w:semiHidden="1" w:unhideWhenUsed="1"/>
     <w:lsdException w:name="envelope address" w:semiHidden="1" w:unhideWhenUsed="1"/>
     <w:lsdException w:name="envelope return" w:semiHidden="1" w:unhideWhenUsed="1"/>
@@ -2039,7 +2066,7 @@
     <w:lsdException w:name="Title" w:uiPriority="10" w:qFormat="1"/>
     <w:lsdException w:name="Closing" w:semiHidden="1" w:unhideWhenUsed="1"/>
     <w:lsdException w:name="Signature" w:semiHidden="1" w:unhideWhenUsed="1"/>
-    <w:lsdException w:name="Default Paragraph Font" w:uiPriority="1" w:semiHidden="1" w:unhideWhenUsed="1"/>
+    <w:lsdException w:name="Default Paragraph Font" w:semiHidden="1" w:uiPriority="1" w:unhideWhenUsed="1"/>
     <w:lsdException w:name="Body Text" w:semiHidden="1" w:unhideWhenUsed="1"/>
     <w:lsdException w:name="Body Text Indent" w:semiHidden="1" w:unhideWhenUsed="1"/>
     <w:lsdException w:name="List Continue" w:semiHidden="1" w:unhideWhenUsed="1"/>
@@ -2239,8 +2266,8 @@
     <w:lsdException w:name="Subtle Reference" w:uiPriority="31" w:qFormat="1"/>
     <w:lsdException w:name="Intense Reference" w:uiPriority="32" w:qFormat="1"/>
     <w:lsdException w:name="Book Title" w:uiPriority="33" w:qFormat="1"/>
-    <w:lsdException w:name="Bibliography" w:uiPriority="37" w:semiHidden="1" w:unhideWhenUsed="1"/>
-    <w:lsdException w:name="TOC Heading" w:uiPriority="39" w:semiHidden="1" w:unhideWhenUsed="1" w:qFormat="1"/>
+    <w:lsdException w:name="Bibliography" w:semiHidden="1" w:uiPriority="37" w:unhideWhenUsed="1"/>
+    <w:lsdException w:name="TOC Heading" w:semiHidden="1" w:uiPriority="39" w:unhideWhenUsed="1" w:qFormat="1"/>
     <w:lsdException w:name="Plain Table 1" w:uiPriority="41"/>
     <w:lsdException w:name="Plain Table 2" w:uiPriority="42"/>
     <w:lsdException w:name="Plain Table 3" w:uiPriority="43"/>
@@ -2350,29 +2377,17 @@
     <w:lsdException w:name="Hashtag" w:semiHidden="1" w:unhideWhenUsed="1"/>
     <w:lsdException w:name="Unresolved Mention" w:semiHidden="1" w:unhideWhenUsed="1"/>
   </w:latentStyles>
-  <w:style w:type="paragraph" w:styleId="Normal" w:default="1">
+  <w:style w:type="paragraph" w:default="1" w:styleId="Standard">
     <w:name w:val="Normal"/>
     <w:qFormat/>
     <w:pPr>
-      <w:widowControl/>
-      <w:bidi w:val="0"/>
-      <w:spacing w:lineRule="auto" w:line="259" w:before="0" w:after="160"/>
-      <w:jc w:val="left"/>
+      <w:spacing w:after="160" w:line="259" w:lineRule="auto"/>
     </w:pPr>
-    <w:rPr>
-      <w:rFonts w:ascii="Calibri" w:hAnsi="Calibri" w:eastAsia="ＭＳ 明朝" w:cs="" w:asciiTheme="minorHAnsi" w:cstheme="minorBidi" w:eastAsiaTheme="minorEastAsia" w:hAnsiTheme="minorHAnsi"/>
-      <w:color w:val="auto"/>
-      <w:kern w:val="0"/>
-      <w:sz w:val="22"/>
-      <w:szCs w:val="22"/>
-      <w:lang w:val="de-CH" w:eastAsia="ja-JP" w:bidi="ar-SA"/>
-    </w:rPr>
   </w:style>
-  <w:style w:type="paragraph" w:styleId="Berschrift1">
-    <w:name w:val="Heading 1"/>
-    <w:basedOn w:val="Normal"/>
-    <w:next w:val="Normal"/>
-    <w:link w:val="berschrift1Zchn"/>
+  <w:style w:type="paragraph" w:styleId="berschrift1">
+    <w:name w:val="heading 1"/>
+    <w:basedOn w:val="Standard"/>
+    <w:next w:val="Standard"/>
     <w:uiPriority w:val="9"/>
     <w:qFormat/>
     <w:rsid w:val="00291981"/>
@@ -2383,17 +2398,16 @@
       <w:outlineLvl w:val="0"/>
     </w:pPr>
     <w:rPr>
-      <w:rFonts w:ascii="Calibri Light" w:hAnsi="Calibri Light" w:eastAsia="ＭＳ ゴシック" w:cs="" w:asciiTheme="majorHAnsi" w:cstheme="majorBidi" w:eastAsiaTheme="majorEastAsia" w:hAnsiTheme="majorHAnsi"/>
-      <w:color w:val="2E74B5" w:themeColor="accent1" w:themeShade="bf"/>
+      <w:rFonts w:asciiTheme="majorHAnsi" w:eastAsiaTheme="majorEastAsia" w:hAnsiTheme="majorHAnsi" w:cstheme="majorBidi"/>
+      <w:color w:val="2E74B5" w:themeColor="accent1" w:themeShade="BF"/>
       <w:sz w:val="32"/>
       <w:szCs w:val="32"/>
     </w:rPr>
   </w:style>
-  <w:style w:type="paragraph" w:styleId="Berschrift2">
-    <w:name w:val="Heading 2"/>
-    <w:basedOn w:val="Normal"/>
-    <w:next w:val="Normal"/>
-    <w:link w:val="berschrift2Zchn"/>
+  <w:style w:type="paragraph" w:styleId="berschrift2">
+    <w:name w:val="heading 2"/>
+    <w:basedOn w:val="Standard"/>
+    <w:next w:val="Standard"/>
     <w:uiPriority w:val="9"/>
     <w:unhideWhenUsed/>
     <w:qFormat/>
@@ -2405,146 +2419,17 @@
       <w:outlineLvl w:val="1"/>
     </w:pPr>
     <w:rPr>
-      <w:rFonts w:ascii="Calibri Light" w:hAnsi="Calibri Light" w:eastAsia="ＭＳ ゴシック" w:cs="" w:asciiTheme="majorHAnsi" w:cstheme="majorBidi" w:eastAsiaTheme="majorEastAsia" w:hAnsiTheme="majorHAnsi"/>
-      <w:color w:val="2E74B5" w:themeColor="accent1" w:themeShade="bf"/>
+      <w:rFonts w:asciiTheme="majorHAnsi" w:eastAsiaTheme="majorEastAsia" w:hAnsiTheme="majorHAnsi" w:cstheme="majorBidi"/>
+      <w:color w:val="2E74B5" w:themeColor="accent1" w:themeShade="BF"/>
       <w:sz w:val="26"/>
       <w:szCs w:val="26"/>
     </w:rPr>
   </w:style>
-  <w:style w:type="character" w:styleId="DefaultParagraphFont" w:default="1">
+  <w:style w:type="character" w:default="1" w:styleId="Absatz-Standardschriftart">
     <w:name w:val="Default Paragraph Font"/>
     <w:uiPriority w:val="1"/>
     <w:semiHidden/>
     <w:unhideWhenUsed/>
-    <w:qFormat/>
-    <w:rPr/>
-  </w:style>
-  <w:style w:type="character" w:styleId="Berschrift1Zchn" w:customStyle="1">
-    <w:name w:val="Überschrift 1 Zchn"/>
-    <w:basedOn w:val="DefaultParagraphFont"/>
-    <w:link w:val="berschrift1"/>
-    <w:uiPriority w:val="9"/>
-    <w:qFormat/>
-    <w:rsid w:val="00291981"/>
-    <w:rPr>
-      <w:rFonts w:ascii="Calibri Light" w:hAnsi="Calibri Light" w:eastAsia="ＭＳ ゴシック" w:cs="" w:asciiTheme="majorHAnsi" w:cstheme="majorBidi" w:eastAsiaTheme="majorEastAsia" w:hAnsiTheme="majorHAnsi"/>
-      <w:color w:val="2E74B5" w:themeColor="accent1" w:themeShade="bf"/>
-      <w:sz w:val="32"/>
-      <w:szCs w:val="32"/>
-    </w:rPr>
-  </w:style>
-  <w:style w:type="character" w:styleId="Berschrift2Zchn" w:customStyle="1">
-    <w:name w:val="Überschrift 2 Zchn"/>
-    <w:basedOn w:val="DefaultParagraphFont"/>
-    <w:link w:val="berschrift2"/>
-    <w:uiPriority w:val="9"/>
-    <w:qFormat/>
-    <w:rsid w:val="00291981"/>
-    <w:rPr>
-      <w:rFonts w:ascii="Calibri Light" w:hAnsi="Calibri Light" w:eastAsia="ＭＳ ゴシック" w:cs="" w:asciiTheme="majorHAnsi" w:cstheme="majorBidi" w:eastAsiaTheme="majorEastAsia" w:hAnsiTheme="majorHAnsi"/>
-      <w:color w:val="2E74B5" w:themeColor="accent1" w:themeShade="bf"/>
-      <w:sz w:val="26"/>
-      <w:szCs w:val="26"/>
-    </w:rPr>
-  </w:style>
-  <w:style w:type="character" w:styleId="ListLabel1">
-    <w:name w:val="ListLabel 1"/>
-    <w:qFormat/>
-    <w:rPr>
-      <w:rFonts w:cs="Courier New"/>
-    </w:rPr>
-  </w:style>
-  <w:style w:type="character" w:styleId="ListLabel2">
-    <w:name w:val="ListLabel 2"/>
-    <w:qFormat/>
-    <w:rPr>
-      <w:rFonts w:cs="Courier New"/>
-    </w:rPr>
-  </w:style>
-  <w:style w:type="character" w:styleId="ListLabel3">
-    <w:name w:val="ListLabel 3"/>
-    <w:qFormat/>
-    <w:rPr>
-      <w:rFonts w:cs="Courier New"/>
-    </w:rPr>
-  </w:style>
-  <w:style w:type="paragraph" w:styleId="Berschrift">
-    <w:name w:val="Überschrift"/>
-    <w:basedOn w:val="Normal"/>
-    <w:next w:val="Textkrper"/>
-    <w:qFormat/>
-    <w:pPr>
-      <w:keepNext/>
-      <w:spacing w:before="240" w:after="120"/>
-    </w:pPr>
-    <w:rPr>
-      <w:rFonts w:ascii="Fira Mono for Powerline" w:hAnsi="Fira Mono for Powerline" w:eastAsia="Fira Mono for Powerline" w:cs="Noto Sans Devanagari"/>
-      <w:sz w:val="28"/>
-      <w:szCs w:val="28"/>
-    </w:rPr>
-  </w:style>
-  <w:style w:type="paragraph" w:styleId="Textkrper">
-    <w:name w:val="Body Text"/>
-    <w:basedOn w:val="Normal"/>
-    <w:pPr>
-      <w:spacing w:lineRule="auto" w:line="288" w:before="0" w:after="140"/>
-    </w:pPr>
-    <w:rPr/>
-  </w:style>
-  <w:style w:type="paragraph" w:styleId="Liste">
-    <w:name w:val="List"/>
-    <w:basedOn w:val="Textkrper"/>
-    <w:pPr/>
-    <w:rPr>
-      <w:rFonts w:cs="Noto Sans Devanagari"/>
-    </w:rPr>
-  </w:style>
-  <w:style w:type="paragraph" w:styleId="Beschriftung">
-    <w:name w:val="Caption"/>
-    <w:basedOn w:val="Normal"/>
-    <w:qFormat/>
-    <w:pPr>
-      <w:suppressLineNumbers/>
-      <w:spacing w:before="120" w:after="120"/>
-    </w:pPr>
-    <w:rPr>
-      <w:rFonts w:cs="Noto Sans Devanagari"/>
-      <w:i/>
-      <w:iCs/>
-      <w:sz w:val="24"/>
-      <w:szCs w:val="24"/>
-    </w:rPr>
-  </w:style>
-  <w:style w:type="paragraph" w:styleId="Verzeichnis">
-    <w:name w:val="Verzeichnis"/>
-    <w:basedOn w:val="Normal"/>
-    <w:qFormat/>
-    <w:pPr>
-      <w:suppressLineNumbers/>
-    </w:pPr>
-    <w:rPr>
-      <w:rFonts w:cs="Noto Sans Devanagari"/>
-    </w:rPr>
-  </w:style>
-  <w:style w:type="paragraph" w:styleId="ListParagraph">
-    <w:name w:val="List Paragraph"/>
-    <w:basedOn w:val="Normal"/>
-    <w:uiPriority w:val="34"/>
-    <w:qFormat/>
-    <w:rsid w:val="00291981"/>
-    <w:pPr>
-      <w:spacing w:before="0" w:after="160"/>
-      <w:ind w:left="720" w:hanging="0"/>
-      <w:contextualSpacing/>
-    </w:pPr>
-    <w:rPr/>
-  </w:style>
-  <w:style w:type="numbering" w:styleId="NoList" w:default="1">
-    <w:name w:val="No List"/>
-    <w:uiPriority w:val="99"/>
-    <w:semiHidden/>
-    <w:unhideWhenUsed/>
-    <w:qFormat/>
   </w:style>
   <w:style w:type="table" w:default="1" w:styleId="NormaleTabelle">
     <w:name w:val="Normal Table"/>
@@ -2561,22 +2446,139 @@
       </w:tblCellMar>
     </w:tblPr>
   </w:style>
+  <w:style w:type="numbering" w:default="1" w:styleId="KeineListe">
+    <w:name w:val="No List"/>
+    <w:uiPriority w:val="99"/>
+    <w:semiHidden/>
+    <w:unhideWhenUsed/>
+  </w:style>
+  <w:style w:type="character" w:customStyle="1" w:styleId="berschrift1Zchn">
+    <w:name w:val="Überschrift 1 Zchn"/>
+    <w:basedOn w:val="Absatz-Standardschriftart"/>
+    <w:uiPriority w:val="9"/>
+    <w:qFormat/>
+    <w:rsid w:val="00291981"/>
+    <w:rPr>
+      <w:rFonts w:asciiTheme="majorHAnsi" w:eastAsiaTheme="majorEastAsia" w:hAnsiTheme="majorHAnsi" w:cstheme="majorBidi"/>
+      <w:color w:val="2E74B5" w:themeColor="accent1" w:themeShade="BF"/>
+      <w:sz w:val="32"/>
+      <w:szCs w:val="32"/>
+    </w:rPr>
+  </w:style>
+  <w:style w:type="character" w:customStyle="1" w:styleId="berschrift2Zchn">
+    <w:name w:val="Überschrift 2 Zchn"/>
+    <w:basedOn w:val="Absatz-Standardschriftart"/>
+    <w:uiPriority w:val="9"/>
+    <w:qFormat/>
+    <w:rsid w:val="00291981"/>
+    <w:rPr>
+      <w:rFonts w:asciiTheme="majorHAnsi" w:eastAsiaTheme="majorEastAsia" w:hAnsiTheme="majorHAnsi" w:cstheme="majorBidi"/>
+      <w:color w:val="2E74B5" w:themeColor="accent1" w:themeShade="BF"/>
+      <w:sz w:val="26"/>
+      <w:szCs w:val="26"/>
+    </w:rPr>
+  </w:style>
+  <w:style w:type="character" w:customStyle="1" w:styleId="ListLabel1">
+    <w:name w:val="ListLabel 1"/>
+    <w:qFormat/>
+    <w:rPr>
+      <w:rFonts w:cs="Courier New"/>
+    </w:rPr>
+  </w:style>
+  <w:style w:type="character" w:customStyle="1" w:styleId="ListLabel2">
+    <w:name w:val="ListLabel 2"/>
+    <w:qFormat/>
+    <w:rPr>
+      <w:rFonts w:cs="Courier New"/>
+    </w:rPr>
+  </w:style>
+  <w:style w:type="character" w:customStyle="1" w:styleId="ListLabel3">
+    <w:name w:val="ListLabel 3"/>
+    <w:qFormat/>
+    <w:rPr>
+      <w:rFonts w:cs="Courier New"/>
+    </w:rPr>
+  </w:style>
+  <w:style w:type="paragraph" w:customStyle="1" w:styleId="berschrift">
+    <w:name w:val="Überschrift"/>
+    <w:basedOn w:val="Standard"/>
+    <w:next w:val="Textkrper"/>
+    <w:qFormat/>
+    <w:pPr>
+      <w:keepNext/>
+      <w:spacing w:before="240" w:after="120"/>
+    </w:pPr>
+    <w:rPr>
+      <w:rFonts w:ascii="Fira Mono for Powerline" w:eastAsia="Fira Mono for Powerline" w:hAnsi="Fira Mono for Powerline" w:cs="Noto Sans Devanagari"/>
+      <w:sz w:val="28"/>
+      <w:szCs w:val="28"/>
+    </w:rPr>
+  </w:style>
+  <w:style w:type="paragraph" w:styleId="Textkrper">
+    <w:name w:val="Body Text"/>
+    <w:basedOn w:val="Standard"/>
+    <w:pPr>
+      <w:spacing w:after="140" w:line="288" w:lineRule="auto"/>
+    </w:pPr>
+  </w:style>
+  <w:style w:type="paragraph" w:styleId="Liste">
+    <w:name w:val="List"/>
+    <w:basedOn w:val="Textkrper"/>
+    <w:rPr>
+      <w:rFonts w:cs="Noto Sans Devanagari"/>
+    </w:rPr>
+  </w:style>
+  <w:style w:type="paragraph" w:styleId="Beschriftung">
+    <w:name w:val="caption"/>
+    <w:basedOn w:val="Standard"/>
+    <w:qFormat/>
+    <w:pPr>
+      <w:suppressLineNumbers/>
+      <w:spacing w:before="120" w:after="120"/>
+    </w:pPr>
+    <w:rPr>
+      <w:rFonts w:cs="Noto Sans Devanagari"/>
+      <w:i/>
+      <w:iCs/>
+      <w:sz w:val="24"/>
+      <w:szCs w:val="24"/>
+    </w:rPr>
+  </w:style>
+  <w:style w:type="paragraph" w:customStyle="1" w:styleId="Verzeichnis">
+    <w:name w:val="Verzeichnis"/>
+    <w:basedOn w:val="Standard"/>
+    <w:qFormat/>
+    <w:pPr>
+      <w:suppressLineNumbers/>
+    </w:pPr>
+    <w:rPr>
+      <w:rFonts w:cs="Noto Sans Devanagari"/>
+    </w:rPr>
+  </w:style>
+  <w:style w:type="paragraph" w:styleId="Listenabsatz">
+    <w:name w:val="List Paragraph"/>
+    <w:basedOn w:val="Standard"/>
+    <w:uiPriority w:val="34"/>
+    <w:qFormat/>
+    <w:rsid w:val="00291981"/>
+    <w:pPr>
+      <w:ind w:left="720"/>
+      <w:contextualSpacing/>
+    </w:pPr>
+  </w:style>
   <w:style w:type="table" w:styleId="Tabellenraster">
     <w:name w:val="Table Grid"/>
     <w:basedOn w:val="NormaleTabelle"/>
     <w:uiPriority w:val="39"/>
-    <w:rsid w:val="00c01a34"/>
-    <w:pPr>
-      <w:spacing w:after="0" w:line="240" w:lineRule="auto"/>
-    </w:pPr>
+    <w:rsid w:val="00C01A34"/>
     <w:tblPr>
       <w:tblBorders>
-        <w:top w:val="single" w:color="auto" w:sz="4" w:space="0"/>
-        <w:left w:val="single" w:color="auto" w:sz="4" w:space="0"/>
-        <w:bottom w:val="single" w:color="auto" w:sz="4" w:space="0"/>
-        <w:right w:val="single" w:color="auto" w:sz="4" w:space="0"/>
-        <w:insideH w:val="single" w:color="auto" w:sz="4" w:space="0"/>
-        <w:insideV w:val="single" w:color="auto" w:sz="4" w:space="0"/>
+        <w:top w:val="single" w:sz="4" w:space="0" w:color="auto"/>
+        <w:left w:val="single" w:sz="4" w:space="0" w:color="auto"/>
+        <w:bottom w:val="single" w:sz="4" w:space="0" w:color="auto"/>
+        <w:right w:val="single" w:sz="4" w:space="0" w:color="auto"/>
+        <w:insideH w:val="single" w:sz="4" w:space="0" w:color="auto"/>
+        <w:insideV w:val="single" w:sz="4" w:space="0" w:color="auto"/>
       </w:tblBorders>
     </w:tblPr>
   </w:style>
@@ -2584,20 +2586,17 @@
     <w:name w:val="Grid Table 1 Light Accent 1"/>
     <w:basedOn w:val="NormaleTabelle"/>
     <w:uiPriority w:val="46"/>
-    <w:rsid w:val="00be7b11"/>
-    <w:pPr>
-      <w:spacing w:after="0" w:line="240" w:lineRule="auto"/>
-    </w:pPr>
+    <w:rsid w:val="00BE7B11"/>
     <w:tblPr>
       <w:tblStyleRowBandSize w:val="1"/>
       <w:tblStyleColBandSize w:val="1"/>
       <w:tblBorders>
-        <w:top w:val="single" w:color="BDD6EE" w:themeColor="accent1" w:themeTint="66" w:sz="4" w:space="0"/>
-        <w:left w:val="single" w:color="BDD6EE" w:themeColor="accent1" w:themeTint="66" w:sz="4" w:space="0"/>
-        <w:bottom w:val="single" w:color="BDD6EE" w:themeColor="accent1" w:themeTint="66" w:sz="4" w:space="0"/>
-        <w:right w:val="single" w:color="BDD6EE" w:themeColor="accent1" w:themeTint="66" w:sz="4" w:space="0"/>
-        <w:insideH w:val="single" w:color="BDD6EE" w:themeColor="accent1" w:themeTint="66" w:sz="4" w:space="0"/>
-        <w:insideV w:val="single" w:color="BDD6EE" w:themeColor="accent1" w:themeTint="66" w:sz="4" w:space="0"/>
+        <w:top w:val="single" w:sz="4" w:space="0" w:color="BDD6EE" w:themeColor="accent1" w:themeTint="66"/>
+        <w:left w:val="single" w:sz="4" w:space="0" w:color="BDD6EE" w:themeColor="accent1" w:themeTint="66"/>
+        <w:bottom w:val="single" w:sz="4" w:space="0" w:color="BDD6EE" w:themeColor="accent1" w:themeTint="66"/>
+        <w:right w:val="single" w:sz="4" w:space="0" w:color="BDD6EE" w:themeColor="accent1" w:themeTint="66"/>
+        <w:insideH w:val="single" w:sz="4" w:space="0" w:color="BDD6EE" w:themeColor="accent1" w:themeTint="66"/>
+        <w:insideV w:val="single" w:sz="4" w:space="0" w:color="BDD6EE" w:themeColor="accent1" w:themeTint="66"/>
       </w:tblBorders>
     </w:tblPr>
     <w:tblStylePr w:type="firstRow">
@@ -2608,7 +2607,7 @@
       <w:tblPr/>
       <w:tcPr>
         <w:tcBorders>
-          <w:bottom w:val="single" w:color="9CC2E5" w:themeColor="accent1" w:sz="12" w:space="0"/>
+          <w:bottom w:val="single" w:sz="12" w:space="0" w:color="5B9BD5" w:themeColor="accent1"/>
         </w:tcBorders>
       </w:tcPr>
     </w:tblStylePr>
@@ -2620,7 +2619,7 @@
       <w:tblPr/>
       <w:tcPr>
         <w:tcBorders>
-          <w:top w:val="double" w:color="9CC2E5" w:themeColor="accent1" w:sz="2" w:space="0"/>
+          <w:top w:val="double" w:sz="2" w:space="0" w:color="5B9BD5" w:themeColor="accent1"/>
         </w:tcBorders>
       </w:tcPr>
     </w:tblStylePr>
@@ -2629,34 +2628,29 @@
         <w:b/>
         <w:bCs/>
       </w:rPr>
-      <w:tblPr/>
     </w:tblStylePr>
     <w:tblStylePr w:type="lastCol">
       <w:rPr>
         <w:b/>
         <w:bCs/>
       </w:rPr>
-      <w:tblPr/>
     </w:tblStylePr>
   </w:style>
   <w:style w:type="table" w:styleId="Gitternetztabelle5dunkelAkzent1">
     <w:name w:val="Grid Table 5 Dark Accent 1"/>
     <w:basedOn w:val="NormaleTabelle"/>
     <w:uiPriority w:val="50"/>
-    <w:rsid w:val="00be7b11"/>
-    <w:pPr>
-      <w:spacing w:after="0" w:line="240" w:lineRule="auto"/>
-    </w:pPr>
+    <w:rsid w:val="00BE7B11"/>
     <w:tblPr>
       <w:tblStyleRowBandSize w:val="1"/>
       <w:tblStyleColBandSize w:val="1"/>
       <w:tblBorders>
-        <w:top w:val="single" w:color="FFFFFF" w:themeColor="background1" w:sz="4" w:space="0"/>
-        <w:left w:val="single" w:color="FFFFFF" w:themeColor="background1" w:sz="4" w:space="0"/>
-        <w:bottom w:val="single" w:color="FFFFFF" w:themeColor="background1" w:sz="4" w:space="0"/>
-        <w:right w:val="single" w:color="FFFFFF" w:themeColor="background1" w:sz="4" w:space="0"/>
-        <w:insideH w:val="single" w:color="FFFFFF" w:themeColor="background1" w:sz="4" w:space="0"/>
-        <w:insideV w:val="single" w:color="FFFFFF" w:themeColor="background1" w:sz="4" w:space="0"/>
+        <w:top w:val="single" w:sz="4" w:space="0" w:color="FFFFFF" w:themeColor="background1"/>
+        <w:left w:val="single" w:sz="4" w:space="0" w:color="FFFFFF" w:themeColor="background1"/>
+        <w:bottom w:val="single" w:sz="4" w:space="0" w:color="FFFFFF" w:themeColor="background1"/>
+        <w:right w:val="single" w:sz="4" w:space="0" w:color="FFFFFF" w:themeColor="background1"/>
+        <w:insideH w:val="single" w:sz="4" w:space="0" w:color="FFFFFF" w:themeColor="background1"/>
+        <w:insideV w:val="single" w:sz="4" w:space="0" w:color="FFFFFF" w:themeColor="background1"/>
       </w:tblBorders>
     </w:tblPr>
     <w:tcPr>
@@ -2671,9 +2665,9 @@
       <w:tblPr/>
       <w:tcPr>
         <w:tcBorders>
-          <w:top w:val="single" w:color="FFFFFF" w:themeColor="background1" w:sz="4" w:space="0"/>
-          <w:left w:val="single" w:color="FFFFFF" w:themeColor="background1" w:sz="4" w:space="0"/>
-          <w:right w:val="single" w:color="FFFFFF" w:themeColor="background1" w:sz="4" w:space="0"/>
+          <w:top w:val="single" w:sz="4" w:space="0" w:color="FFFFFF" w:themeColor="background1"/>
+          <w:left w:val="single" w:sz="4" w:space="0" w:color="FFFFFF" w:themeColor="background1"/>
+          <w:right w:val="single" w:sz="4" w:space="0" w:color="FFFFFF" w:themeColor="background1"/>
           <w:insideH w:val="nil"/>
           <w:insideV w:val="nil"/>
         </w:tcBorders>
@@ -2689,9 +2683,9 @@
       <w:tblPr/>
       <w:tcPr>
         <w:tcBorders>
-          <w:left w:val="single" w:color="FFFFFF" w:themeColor="background1" w:sz="4" w:space="0"/>
-          <w:bottom w:val="single" w:color="FFFFFF" w:themeColor="background1" w:sz="4" w:space="0"/>
-          <w:right w:val="single" w:color="FFFFFF" w:themeColor="background1" w:sz="4" w:space="0"/>
+          <w:left w:val="single" w:sz="4" w:space="0" w:color="FFFFFF" w:themeColor="background1"/>
+          <w:bottom w:val="single" w:sz="4" w:space="0" w:color="FFFFFF" w:themeColor="background1"/>
+          <w:right w:val="single" w:sz="4" w:space="0" w:color="FFFFFF" w:themeColor="background1"/>
           <w:insideH w:val="nil"/>
           <w:insideV w:val="nil"/>
         </w:tcBorders>
@@ -2707,9 +2701,9 @@
       <w:tblPr/>
       <w:tcPr>
         <w:tcBorders>
-          <w:top w:val="single" w:color="FFFFFF" w:themeColor="background1" w:sz="4" w:space="0"/>
-          <w:left w:val="single" w:color="FFFFFF" w:themeColor="background1" w:sz="4" w:space="0"/>
-          <w:bottom w:val="single" w:color="FFFFFF" w:themeColor="background1" w:sz="4" w:space="0"/>
+          <w:top w:val="single" w:sz="4" w:space="0" w:color="FFFFFF" w:themeColor="background1"/>
+          <w:left w:val="single" w:sz="4" w:space="0" w:color="FFFFFF" w:themeColor="background1"/>
+          <w:bottom w:val="single" w:sz="4" w:space="0" w:color="FFFFFF" w:themeColor="background1"/>
           <w:insideV w:val="nil"/>
         </w:tcBorders>
         <w:shd w:val="clear" w:color="auto" w:fill="5B9BD5" w:themeFill="accent1"/>
@@ -2724,9 +2718,9 @@
       <w:tblPr/>
       <w:tcPr>
         <w:tcBorders>
-          <w:top w:val="single" w:color="FFFFFF" w:themeColor="background1" w:sz="4" w:space="0"/>
-          <w:bottom w:val="single" w:color="FFFFFF" w:themeColor="background1" w:sz="4" w:space="0"/>
-          <w:right w:val="single" w:color="FFFFFF" w:themeColor="background1" w:sz="4" w:space="0"/>
+          <w:top w:val="single" w:sz="4" w:space="0" w:color="FFFFFF" w:themeColor="background1"/>
+          <w:bottom w:val="single" w:sz="4" w:space="0" w:color="FFFFFF" w:themeColor="background1"/>
+          <w:right w:val="single" w:sz="4" w:space="0" w:color="FFFFFF" w:themeColor="background1"/>
           <w:insideV w:val="nil"/>
         </w:tcBorders>
         <w:shd w:val="clear" w:color="auto" w:fill="5B9BD5" w:themeFill="accent1"/>
@@ -2744,6 +2738,14 @@
         <w:shd w:val="clear" w:color="auto" w:fill="BDD6EE" w:themeFill="accent1" w:themeFillTint="66"/>
       </w:tcPr>
     </w:tblStylePr>
+  </w:style>
+  <w:style w:type="paragraph" w:styleId="Literaturverzeichnis">
+    <w:name w:val="Bibliography"/>
+    <w:basedOn w:val="Standard"/>
+    <w:next w:val="Standard"/>
+    <w:uiPriority w:val="37"/>
+    <w:unhideWhenUsed/>
+    <w:rsid w:val="00BA3940"/>
   </w:style>
 </w:styles>
 </file>
@@ -3007,4 +3009,34 @@
     </a:ext>
   </a:extLst>
 </a:theme>
+</file>
+
+<file path=customXml/item1.xml><?xml version="1.0" encoding="utf-8"?>
+<b:Sources xmlns:b="http://schemas.openxmlformats.org/officeDocument/2006/bibliography" xmlns="http://schemas.openxmlformats.org/officeDocument/2006/bibliography" SelectedStyle="\IEEE2006OfficeOnline.xsl" StyleName="IEEE" Version="2006">
+  <b:Source>
+    <b:Tag>EA17</b:Tag>
+    <b:SourceType>InternetSite</b:SourceType>
+    <b:Guid>{A56DC02D-E28F-4C69-BFCB-5E1618BF39EB}</b:Guid>
+    <b:Title>Plants vs. Zombies 2 - Free Mobile Game - EA Official Site</b:Title>
+    <b:LCID>en-US</b:LCID>
+    <b:Author>
+      <b:Author>
+        <b:Corporate>EA</b:Corporate>
+      </b:Author>
+    </b:Author>
+    <b:YearAccessed>2017</b:YearAccessed>
+    <b:MonthAccessed>September</b:MonthAccessed>
+    <b:DayAccessed>29</b:DayAccessed>
+    <b:URL>https://www.ea.com/en-gb/games/plants-vs-zombies/plants-vs-zombies-2</b:URL>
+    <b:RefOrder>1</b:RefOrder>
+  </b:Source>
+</b:Sources>
+</file>
+
+<file path=customXml/itemProps1.xml><?xml version="1.0" encoding="utf-8"?>
+<ds:datastoreItem xmlns:ds="http://schemas.openxmlformats.org/officeDocument/2006/customXml" ds:itemID="{266DA591-B5DA-4858-8371-C53A715375A9}">
+  <ds:schemaRefs>
+    <ds:schemaRef ds:uri="http://schemas.openxmlformats.org/officeDocument/2006/bibliography"/>
+  </ds:schemaRefs>
+</ds:datastoreItem>
 </file>
</xml_diff>